<commit_message>
complete userController test code and part of report
</commit_message>
<xml_diff>
--- a/report/单元测试/UserController类测试报告.docx
+++ b/report/单元测试/UserController类测试报告.docx
@@ -78,7 +78,7 @@
           <w:sz w:val="24"/>
           <w:szCs w:val="24"/>
         </w:rPr>
-        <w:t>2</w:t>
+        <w:t>3</w:t>
       </w:r>
     </w:p>
     <w:p/>
@@ -115,23 +115,7 @@
           <w:sz w:val="24"/>
           <w:szCs w:val="24"/>
         </w:rPr>
-        <w:t>作为</w:t>
-      </w:r>
-      <w:r>
-        <w:rPr>
-          <w:rFonts w:hint="eastAsia"/>
-          <w:sz w:val="24"/>
-          <w:szCs w:val="24"/>
-        </w:rPr>
-        <w:t>Controller</w:t>
-      </w:r>
-      <w:r>
-        <w:rPr>
-          <w:rFonts w:hint="eastAsia"/>
-          <w:sz w:val="24"/>
-          <w:szCs w:val="24"/>
-        </w:rPr>
-        <w:t>层的一个类，</w:t>
+        <w:t>作为Controller层的一个类，</w:t>
       </w:r>
       <w:r>
         <w:rPr>
@@ -157,16 +141,38 @@
         </w:rPr>
         <w:t>传给UserService进行处理，得到UserService返回的数据后经过处理再返回给前端。</w:t>
       </w:r>
-      <w:bookmarkStart w:id="0" w:name="_GoBack"/>
-      <w:bookmarkEnd w:id="0"/>
     </w:p>
     <w:p>
       <w:pPr>
         <w:ind w:firstLine="420"/>
+        <w:rPr>
+          <w:rFonts w:hint="eastAsia"/>
+          <w:sz w:val="24"/>
+          <w:szCs w:val="24"/>
+        </w:rPr>
       </w:pPr>
       <w:r>
         <w:rPr>
           <w:rFonts w:hint="eastAsia"/>
+          <w:sz w:val="24"/>
+          <w:szCs w:val="24"/>
+        </w:rPr>
+        <w:t>为了方便测试，我们使用mockmvc对前端进行模拟，使用mockBean对UserService进行模拟，将mockBean作为待测对象的桩来进行测试。</w:t>
+      </w:r>
+    </w:p>
+    <w:p>
+      <w:pPr>
+        <w:ind w:firstLine="420"/>
+        <w:rPr>
+          <w:sz w:val="24"/>
+          <w:szCs w:val="24"/>
+        </w:rPr>
+      </w:pPr>
+      <w:r>
+        <w:rPr>
+          <w:rFonts w:hint="eastAsia"/>
+          <w:sz w:val="24"/>
+          <w:szCs w:val="24"/>
         </w:rPr>
         <w:t>该类需要测试的方法如下：</w:t>
       </w:r>
@@ -430,7 +436,11 @@
             </w:r>
             <w:proofErr w:type="gramEnd"/>
             <w:r>
-              <w:t>String userID, String userName, String password, String email, String phone, HttpServletResponse response)</w:t>
+              <w:t xml:space="preserve">String userID, String userName, String password, String email, String phone, </w:t>
+            </w:r>
+            <w:r>
+              <w:lastRenderedPageBreak/>
+              <w:t>HttpServletResponse response)</w:t>
             </w:r>
           </w:p>
         </w:tc>
@@ -481,11 +491,7 @@
               <w:t>v</w:t>
             </w:r>
             <w:r>
-              <w:t xml:space="preserve">oid logout (HttpServletRequest resquest, </w:t>
-            </w:r>
-            <w:r>
-              <w:lastRenderedPageBreak/>
-              <w:t>HttpServletResponse response)</w:t>
+              <w:t>oid logout (HttpServletRequest resquest, HttpServletResponse response)</w:t>
             </w:r>
           </w:p>
         </w:tc>
@@ -728,8 +734,2873 @@
     </w:tbl>
     <w:p>
       <w:pPr>
-        <w:rPr>
-          <w:rFonts w:hint="eastAsia"/>
+        <w:pStyle w:val="1"/>
+      </w:pPr>
+      <w:r>
+        <w:rPr>
+          <w:rFonts w:hint="eastAsia"/>
+        </w:rPr>
+        <w:t>二、测试用例设计</w:t>
+      </w:r>
+    </w:p>
+    <w:p>
+      <w:pPr>
+        <w:pStyle w:val="2"/>
+      </w:pPr>
+      <w:r>
+        <w:t>2.1、Unit_002_Fuction_001</w:t>
+      </w:r>
+    </w:p>
+    <w:p>
+      <w:pPr>
+        <w:ind w:firstLine="420"/>
+        <w:rPr>
+          <w:sz w:val="24"/>
+          <w:szCs w:val="24"/>
+        </w:rPr>
+      </w:pPr>
+      <w:r>
+        <w:rPr>
+          <w:rFonts w:hint="eastAsia"/>
+          <w:sz w:val="24"/>
+          <w:szCs w:val="24"/>
+        </w:rPr>
+        <w:t>待测试的方法为UserController类中的</w:t>
+      </w:r>
+      <w:r>
+        <w:rPr>
+          <w:sz w:val="24"/>
+          <w:szCs w:val="24"/>
+        </w:rPr>
+        <w:t>String signUp()</w:t>
+      </w:r>
+      <w:r>
+        <w:rPr>
+          <w:rFonts w:hint="eastAsia"/>
+          <w:sz w:val="24"/>
+          <w:szCs w:val="24"/>
+        </w:rPr>
+        <w:t>方法。</w:t>
+      </w:r>
+      <w:r>
+        <w:rPr>
+          <w:sz w:val="24"/>
+          <w:szCs w:val="24"/>
+        </w:rPr>
+        <w:tab/>
+      </w:r>
+    </w:p>
+    <w:p>
+      <w:pPr>
+        <w:ind w:firstLine="420"/>
+        <w:rPr>
+          <w:sz w:val="24"/>
+          <w:szCs w:val="24"/>
+        </w:rPr>
+      </w:pPr>
+      <w:r>
+        <w:rPr>
+          <w:rFonts w:hint="eastAsia"/>
+          <w:sz w:val="24"/>
+          <w:szCs w:val="24"/>
+        </w:rPr>
+        <w:lastRenderedPageBreak/>
+        <w:t>该方法接收到</w:t>
+      </w:r>
+      <w:r>
+        <w:rPr>
+          <w:rFonts w:hint="eastAsia"/>
+          <w:sz w:val="24"/>
+          <w:szCs w:val="24"/>
+        </w:rPr>
+        <w:t>前端传来的get请求后，返回对应的signup界面。为了确认返回界面是否成功，我们只用设计如下单个测试用例：</w:t>
+      </w:r>
+    </w:p>
+    <w:tbl>
+      <w:tblPr>
+        <w:tblStyle w:val="2-1"/>
+        <w:tblW w:w="0" w:type="auto"/>
+        <w:tblLook w:val="04A0" w:firstRow="1" w:lastRow="0" w:firstColumn="1" w:lastColumn="0" w:noHBand="0" w:noVBand="1"/>
+      </w:tblPr>
+      <w:tblGrid>
+        <w:gridCol w:w="835"/>
+        <w:gridCol w:w="2284"/>
+        <w:gridCol w:w="4190"/>
+        <w:gridCol w:w="997"/>
+      </w:tblGrid>
+      <w:tr>
+        <w:trPr>
+          <w:cnfStyle w:val="100000000000" w:firstRow="1" w:lastRow="0" w:firstColumn="0" w:lastColumn="0" w:oddVBand="0" w:evenVBand="0" w:oddHBand="0" w:evenHBand="0" w:firstRowFirstColumn="0" w:firstRowLastColumn="0" w:lastRowFirstColumn="0" w:lastRowLastColumn="0"/>
+        </w:trPr>
+        <w:tc>
+          <w:tcPr>
+            <w:cnfStyle w:val="001000000000" w:firstRow="0" w:lastRow="0" w:firstColumn="1" w:lastColumn="0" w:oddVBand="0" w:evenVBand="0" w:oddHBand="0" w:evenHBand="0" w:firstRowFirstColumn="0" w:firstRowLastColumn="0" w:lastRowFirstColumn="0" w:lastRowLastColumn="0"/>
+            <w:tcW w:w="835" w:type="dxa"/>
+          </w:tcPr>
+          <w:p>
+            <w:r>
+              <w:rPr>
+                <w:rFonts w:hint="eastAsia"/>
+              </w:rPr>
+              <w:t>序号</w:t>
+            </w:r>
+          </w:p>
+        </w:tc>
+        <w:tc>
+          <w:tcPr>
+            <w:tcW w:w="2284" w:type="dxa"/>
+          </w:tcPr>
+          <w:p>
+            <w:pPr>
+              <w:cnfStyle w:val="100000000000" w:firstRow="1" w:lastRow="0" w:firstColumn="0" w:lastColumn="0" w:oddVBand="0" w:evenVBand="0" w:oddHBand="0" w:evenHBand="0" w:firstRowFirstColumn="0" w:firstRowLastColumn="0" w:lastRowFirstColumn="0" w:lastRowLastColumn="0"/>
+            </w:pPr>
+            <w:r>
+              <w:rPr>
+                <w:rFonts w:hint="eastAsia"/>
+              </w:rPr>
+              <w:t>输入变量</w:t>
+            </w:r>
+          </w:p>
+        </w:tc>
+        <w:tc>
+          <w:tcPr>
+            <w:tcW w:w="4190" w:type="dxa"/>
+          </w:tcPr>
+          <w:p>
+            <w:pPr>
+              <w:cnfStyle w:val="100000000000" w:firstRow="1" w:lastRow="0" w:firstColumn="0" w:lastColumn="0" w:oddVBand="0" w:evenVBand="0" w:oddHBand="0" w:evenHBand="0" w:firstRowFirstColumn="0" w:firstRowLastColumn="0" w:lastRowFirstColumn="0" w:lastRowLastColumn="0"/>
+            </w:pPr>
+            <w:r>
+              <w:rPr>
+                <w:rFonts w:hint="eastAsia"/>
+              </w:rPr>
+              <w:t>预期输出</w:t>
+            </w:r>
+          </w:p>
+        </w:tc>
+        <w:tc>
+          <w:tcPr>
+            <w:tcW w:w="997" w:type="dxa"/>
+          </w:tcPr>
+          <w:p>
+            <w:pPr>
+              <w:cnfStyle w:val="100000000000" w:firstRow="1" w:lastRow="0" w:firstColumn="0" w:lastColumn="0" w:oddVBand="0" w:evenVBand="0" w:oddHBand="0" w:evenHBand="0" w:firstRowFirstColumn="0" w:firstRowLastColumn="0" w:lastRowFirstColumn="0" w:lastRowLastColumn="0"/>
+            </w:pPr>
+            <w:r>
+              <w:rPr>
+                <w:rFonts w:hint="eastAsia"/>
+              </w:rPr>
+              <w:t>执行结果</w:t>
+            </w:r>
+          </w:p>
+        </w:tc>
+      </w:tr>
+      <w:tr>
+        <w:trPr>
+          <w:cnfStyle w:val="000000100000" w:firstRow="0" w:lastRow="0" w:firstColumn="0" w:lastColumn="0" w:oddVBand="0" w:evenVBand="0" w:oddHBand="1" w:evenHBand="0" w:firstRowFirstColumn="0" w:firstRowLastColumn="0" w:lastRowFirstColumn="0" w:lastRowLastColumn="0"/>
+        </w:trPr>
+        <w:tc>
+          <w:tcPr>
+            <w:cnfStyle w:val="001000000000" w:firstRow="0" w:lastRow="0" w:firstColumn="1" w:lastColumn="0" w:oddVBand="0" w:evenVBand="0" w:oddHBand="0" w:evenHBand="0" w:firstRowFirstColumn="0" w:firstRowLastColumn="0" w:lastRowFirstColumn="0" w:lastRowLastColumn="0"/>
+            <w:tcW w:w="835" w:type="dxa"/>
+          </w:tcPr>
+          <w:p>
+            <w:r>
+              <w:rPr>
+                <w:rFonts w:hint="eastAsia"/>
+              </w:rPr>
+              <w:t>1</w:t>
+            </w:r>
+          </w:p>
+        </w:tc>
+        <w:tc>
+          <w:tcPr>
+            <w:tcW w:w="2284" w:type="dxa"/>
+          </w:tcPr>
+          <w:p>
+            <w:pPr>
+              <w:cnfStyle w:val="000000100000" w:firstRow="0" w:lastRow="0" w:firstColumn="0" w:lastColumn="0" w:oddVBand="0" w:evenVBand="0" w:oddHBand="1" w:evenHBand="0" w:firstRowFirstColumn="0" w:firstRowLastColumn="0" w:lastRowFirstColumn="0" w:lastRowLastColumn="0"/>
+              <w:rPr>
+                <w:rFonts w:hint="eastAsia"/>
+              </w:rPr>
+            </w:pPr>
+            <w:r>
+              <w:rPr>
+                <w:i/>
+                <w:iCs/>
+              </w:rPr>
+              <w:t>get</w:t>
+            </w:r>
+            <w:r>
+              <w:t>("/signup")</w:t>
+            </w:r>
+          </w:p>
+        </w:tc>
+        <w:tc>
+          <w:tcPr>
+            <w:tcW w:w="4190" w:type="dxa"/>
+          </w:tcPr>
+          <w:p>
+            <w:pPr>
+              <w:cnfStyle w:val="000000100000" w:firstRow="0" w:lastRow="0" w:firstColumn="0" w:lastColumn="0" w:oddVBand="0" w:evenVBand="0" w:oddHBand="1" w:evenHBand="0" w:firstRowFirstColumn="0" w:firstRowLastColumn="0" w:lastRowFirstColumn="0" w:lastRowLastColumn="0"/>
+            </w:pPr>
+            <w:r>
+              <w:rPr>
+                <w:rFonts w:hint="eastAsia"/>
+              </w:rPr>
+              <w:t>andExpect</w:t>
+            </w:r>
+            <w:r>
+              <w:t>(status().isOk())</w:t>
+            </w:r>
+            <w:r>
+              <w:rPr>
+                <w:rFonts w:hint="eastAsia"/>
+              </w:rPr>
+              <w:t>通过</w:t>
+            </w:r>
+          </w:p>
+        </w:tc>
+        <w:tc>
+          <w:tcPr>
+            <w:tcW w:w="997" w:type="dxa"/>
+          </w:tcPr>
+          <w:p>
+            <w:pPr>
+              <w:cnfStyle w:val="000000100000" w:firstRow="0" w:lastRow="0" w:firstColumn="0" w:lastColumn="0" w:oddVBand="0" w:evenVBand="0" w:oddHBand="1" w:evenHBand="0" w:firstRowFirstColumn="0" w:firstRowLastColumn="0" w:lastRowFirstColumn="0" w:lastRowLastColumn="0"/>
+            </w:pPr>
+          </w:p>
+        </w:tc>
+      </w:tr>
+    </w:tbl>
+    <w:p>
+      <w:pPr>
+        <w:pStyle w:val="2"/>
+      </w:pPr>
+      <w:r>
+        <w:rPr>
+          <w:rFonts w:hint="eastAsia"/>
+        </w:rPr>
+        <w:t>2.2、Unit_002_Fuction_002</w:t>
+      </w:r>
+    </w:p>
+    <w:p>
+      <w:pPr>
+        <w:rPr>
+          <w:sz w:val="24"/>
+          <w:szCs w:val="24"/>
+        </w:rPr>
+      </w:pPr>
+      <w:r>
+        <w:tab/>
+      </w:r>
+      <w:r>
+        <w:rPr>
+          <w:rFonts w:hint="eastAsia"/>
+          <w:sz w:val="24"/>
+          <w:szCs w:val="24"/>
+        </w:rPr>
+        <w:t>待测试的方法为UserController类中的</w:t>
+      </w:r>
+      <w:r>
+        <w:rPr>
+          <w:sz w:val="24"/>
+          <w:szCs w:val="24"/>
+        </w:rPr>
+        <w:t>String login()</w:t>
+      </w:r>
+      <w:r>
+        <w:rPr>
+          <w:rFonts w:hint="eastAsia"/>
+          <w:sz w:val="24"/>
+          <w:szCs w:val="24"/>
+        </w:rPr>
+        <w:t>方法</w:t>
+      </w:r>
+    </w:p>
+    <w:p>
+      <w:pPr>
+        <w:rPr>
+          <w:sz w:val="24"/>
+          <w:szCs w:val="24"/>
+        </w:rPr>
+      </w:pPr>
+      <w:r>
+        <w:rPr>
+          <w:sz w:val="24"/>
+          <w:szCs w:val="24"/>
+        </w:rPr>
+        <w:tab/>
+      </w:r>
+      <w:r>
+        <w:rPr>
+          <w:rFonts w:hint="eastAsia"/>
+          <w:sz w:val="24"/>
+          <w:szCs w:val="24"/>
+        </w:rPr>
+        <w:t>该方法接受到前端传来的get请求后，返回对应的login界面。为了确认返回界面是否成功，我们只用设计如下单个测试用例：</w:t>
+      </w:r>
+    </w:p>
+    <w:tbl>
+      <w:tblPr>
+        <w:tblStyle w:val="2-1"/>
+        <w:tblW w:w="0" w:type="auto"/>
+        <w:tblLook w:val="04A0" w:firstRow="1" w:lastRow="0" w:firstColumn="1" w:lastColumn="0" w:noHBand="0" w:noVBand="1"/>
+      </w:tblPr>
+      <w:tblGrid>
+        <w:gridCol w:w="835"/>
+        <w:gridCol w:w="2284"/>
+        <w:gridCol w:w="4190"/>
+        <w:gridCol w:w="997"/>
+      </w:tblGrid>
+      <w:tr>
+        <w:trPr>
+          <w:cnfStyle w:val="100000000000" w:firstRow="1" w:lastRow="0" w:firstColumn="0" w:lastColumn="0" w:oddVBand="0" w:evenVBand="0" w:oddHBand="0" w:evenHBand="0" w:firstRowFirstColumn="0" w:firstRowLastColumn="0" w:lastRowFirstColumn="0" w:lastRowLastColumn="0"/>
+        </w:trPr>
+        <w:tc>
+          <w:tcPr>
+            <w:cnfStyle w:val="001000000000" w:firstRow="0" w:lastRow="0" w:firstColumn="1" w:lastColumn="0" w:oddVBand="0" w:evenVBand="0" w:oddHBand="0" w:evenHBand="0" w:firstRowFirstColumn="0" w:firstRowLastColumn="0" w:lastRowFirstColumn="0" w:lastRowLastColumn="0"/>
+            <w:tcW w:w="835" w:type="dxa"/>
+          </w:tcPr>
+          <w:p>
+            <w:r>
+              <w:rPr>
+                <w:rFonts w:hint="eastAsia"/>
+              </w:rPr>
+              <w:t>序号</w:t>
+            </w:r>
+          </w:p>
+        </w:tc>
+        <w:tc>
+          <w:tcPr>
+            <w:tcW w:w="2284" w:type="dxa"/>
+          </w:tcPr>
+          <w:p>
+            <w:pPr>
+              <w:cnfStyle w:val="100000000000" w:firstRow="1" w:lastRow="0" w:firstColumn="0" w:lastColumn="0" w:oddVBand="0" w:evenVBand="0" w:oddHBand="0" w:evenHBand="0" w:firstRowFirstColumn="0" w:firstRowLastColumn="0" w:lastRowFirstColumn="0" w:lastRowLastColumn="0"/>
+            </w:pPr>
+            <w:r>
+              <w:rPr>
+                <w:rFonts w:hint="eastAsia"/>
+              </w:rPr>
+              <w:t>输入变量</w:t>
+            </w:r>
+          </w:p>
+        </w:tc>
+        <w:tc>
+          <w:tcPr>
+            <w:tcW w:w="4190" w:type="dxa"/>
+          </w:tcPr>
+          <w:p>
+            <w:pPr>
+              <w:cnfStyle w:val="100000000000" w:firstRow="1" w:lastRow="0" w:firstColumn="0" w:lastColumn="0" w:oddVBand="0" w:evenVBand="0" w:oddHBand="0" w:evenHBand="0" w:firstRowFirstColumn="0" w:firstRowLastColumn="0" w:lastRowFirstColumn="0" w:lastRowLastColumn="0"/>
+            </w:pPr>
+            <w:r>
+              <w:rPr>
+                <w:rFonts w:hint="eastAsia"/>
+              </w:rPr>
+              <w:t>预期输出</w:t>
+            </w:r>
+          </w:p>
+        </w:tc>
+        <w:tc>
+          <w:tcPr>
+            <w:tcW w:w="997" w:type="dxa"/>
+          </w:tcPr>
+          <w:p>
+            <w:pPr>
+              <w:cnfStyle w:val="100000000000" w:firstRow="1" w:lastRow="0" w:firstColumn="0" w:lastColumn="0" w:oddVBand="0" w:evenVBand="0" w:oddHBand="0" w:evenHBand="0" w:firstRowFirstColumn="0" w:firstRowLastColumn="0" w:lastRowFirstColumn="0" w:lastRowLastColumn="0"/>
+            </w:pPr>
+            <w:r>
+              <w:rPr>
+                <w:rFonts w:hint="eastAsia"/>
+              </w:rPr>
+              <w:t>执行结果</w:t>
+            </w:r>
+          </w:p>
+        </w:tc>
+      </w:tr>
+      <w:tr>
+        <w:trPr>
+          <w:cnfStyle w:val="000000100000" w:firstRow="0" w:lastRow="0" w:firstColumn="0" w:lastColumn="0" w:oddVBand="0" w:evenVBand="0" w:oddHBand="1" w:evenHBand="0" w:firstRowFirstColumn="0" w:firstRowLastColumn="0" w:lastRowFirstColumn="0" w:lastRowLastColumn="0"/>
+        </w:trPr>
+        <w:tc>
+          <w:tcPr>
+            <w:cnfStyle w:val="001000000000" w:firstRow="0" w:lastRow="0" w:firstColumn="1" w:lastColumn="0" w:oddVBand="0" w:evenVBand="0" w:oddHBand="0" w:evenHBand="0" w:firstRowFirstColumn="0" w:firstRowLastColumn="0" w:lastRowFirstColumn="0" w:lastRowLastColumn="0"/>
+            <w:tcW w:w="835" w:type="dxa"/>
+          </w:tcPr>
+          <w:p>
+            <w:r>
+              <w:rPr>
+                <w:rFonts w:hint="eastAsia"/>
+              </w:rPr>
+              <w:t>1</w:t>
+            </w:r>
+          </w:p>
+        </w:tc>
+        <w:tc>
+          <w:tcPr>
+            <w:tcW w:w="2284" w:type="dxa"/>
+          </w:tcPr>
+          <w:p>
+            <w:pPr>
+              <w:cnfStyle w:val="000000100000" w:firstRow="0" w:lastRow="0" w:firstColumn="0" w:lastColumn="0" w:oddVBand="0" w:evenVBand="0" w:oddHBand="1" w:evenHBand="0" w:firstRowFirstColumn="0" w:firstRowLastColumn="0" w:lastRowFirstColumn="0" w:lastRowLastColumn="0"/>
+              <w:rPr>
+                <w:rFonts w:hint="eastAsia"/>
+              </w:rPr>
+            </w:pPr>
+            <w:r>
+              <w:rPr>
+                <w:i/>
+                <w:iCs/>
+              </w:rPr>
+              <w:t>get</w:t>
+            </w:r>
+            <w:r>
+              <w:t>("/login")</w:t>
+            </w:r>
+          </w:p>
+        </w:tc>
+        <w:tc>
+          <w:tcPr>
+            <w:tcW w:w="4190" w:type="dxa"/>
+          </w:tcPr>
+          <w:p>
+            <w:pPr>
+              <w:cnfStyle w:val="000000100000" w:firstRow="0" w:lastRow="0" w:firstColumn="0" w:lastColumn="0" w:oddVBand="0" w:evenVBand="0" w:oddHBand="1" w:evenHBand="0" w:firstRowFirstColumn="0" w:firstRowLastColumn="0" w:lastRowFirstColumn="0" w:lastRowLastColumn="0"/>
+            </w:pPr>
+            <w:r>
+              <w:rPr>
+                <w:rFonts w:hint="eastAsia"/>
+              </w:rPr>
+              <w:t>andExpect</w:t>
+            </w:r>
+            <w:r>
+              <w:t>(status().isOk())</w:t>
+            </w:r>
+            <w:r>
+              <w:rPr>
+                <w:rFonts w:hint="eastAsia"/>
+              </w:rPr>
+              <w:t>通过</w:t>
+            </w:r>
+          </w:p>
+        </w:tc>
+        <w:tc>
+          <w:tcPr>
+            <w:tcW w:w="997" w:type="dxa"/>
+          </w:tcPr>
+          <w:p>
+            <w:pPr>
+              <w:cnfStyle w:val="000000100000" w:firstRow="0" w:lastRow="0" w:firstColumn="0" w:lastColumn="0" w:oddVBand="0" w:evenVBand="0" w:oddHBand="1" w:evenHBand="0" w:firstRowFirstColumn="0" w:firstRowLastColumn="0" w:lastRowFirstColumn="0" w:lastRowLastColumn="0"/>
+            </w:pPr>
+          </w:p>
+        </w:tc>
+      </w:tr>
+    </w:tbl>
+    <w:p>
+      <w:pPr>
+        <w:pStyle w:val="2"/>
+      </w:pPr>
+      <w:r>
+        <w:rPr>
+          <w:rFonts w:hint="eastAsia"/>
+        </w:rPr>
+        <w:t>2.3、Unit_002_Function_003</w:t>
+      </w:r>
+    </w:p>
+    <w:p>
+      <w:pPr>
+        <w:rPr>
+          <w:sz w:val="24"/>
+          <w:szCs w:val="24"/>
+        </w:rPr>
+      </w:pPr>
+      <w:r>
+        <w:rPr>
+          <w:sz w:val="24"/>
+          <w:szCs w:val="24"/>
+        </w:rPr>
+        <w:tab/>
+      </w:r>
+      <w:r>
+        <w:rPr>
+          <w:rFonts w:hint="eastAsia"/>
+          <w:sz w:val="24"/>
+          <w:szCs w:val="24"/>
+        </w:rPr>
+        <w:t>待测试的方法为UserController类中的</w:t>
+      </w:r>
+      <w:r>
+        <w:rPr>
+          <w:sz w:val="24"/>
+          <w:szCs w:val="24"/>
+        </w:rPr>
+        <w:t>String login(String userID, String password, HttpServletRequest request)</w:t>
+      </w:r>
+      <w:r>
+        <w:rPr>
+          <w:rFonts w:hint="eastAsia"/>
+          <w:sz w:val="24"/>
+          <w:szCs w:val="24"/>
+        </w:rPr>
+        <w:t>方法</w:t>
+      </w:r>
+    </w:p>
+    <w:p>
+      <w:pPr>
+        <w:rPr>
+          <w:sz w:val="24"/>
+          <w:szCs w:val="24"/>
+        </w:rPr>
+      </w:pPr>
+      <w:r>
+        <w:rPr>
+          <w:sz w:val="24"/>
+          <w:szCs w:val="24"/>
+        </w:rPr>
+        <w:tab/>
+      </w:r>
+      <w:r>
+        <w:rPr>
+          <w:rFonts w:hint="eastAsia"/>
+          <w:sz w:val="24"/>
+          <w:szCs w:val="24"/>
+        </w:rPr>
+        <w:t>该方法接收到前端传来的userID，password参数后，调用userService类中的checkLogin方法</w:t>
+      </w:r>
+      <w:r>
+        <w:rPr>
+          <w:rFonts w:hint="eastAsia"/>
+          <w:sz w:val="24"/>
+          <w:szCs w:val="24"/>
+        </w:rPr>
+        <w:t>，当</w:t>
+      </w:r>
+      <w:r>
+        <w:rPr>
+          <w:rFonts w:hint="eastAsia"/>
+          <w:sz w:val="24"/>
+          <w:szCs w:val="24"/>
+        </w:rPr>
+        <w:t>service</w:t>
+      </w:r>
+      <w:r>
+        <w:rPr>
+          <w:rFonts w:hint="eastAsia"/>
+          <w:sz w:val="24"/>
+          <w:szCs w:val="24"/>
+        </w:rPr>
+        <w:t>返回不为空时，对用户类型进行判断后返回对应的登录成功界面</w:t>
+      </w:r>
+      <w:r>
+        <w:rPr>
+          <w:rFonts w:hint="eastAsia"/>
+          <w:sz w:val="24"/>
+          <w:szCs w:val="24"/>
+        </w:rPr>
+        <w:t>；当service返回空时，该方法返回false。</w:t>
+      </w:r>
+    </w:p>
+    <w:p>
+      <w:pPr>
+        <w:rPr>
+          <w:sz w:val="24"/>
+          <w:szCs w:val="24"/>
+        </w:rPr>
+      </w:pPr>
+      <w:r>
+        <w:rPr>
+          <w:sz w:val="24"/>
+          <w:szCs w:val="24"/>
+        </w:rPr>
+        <w:tab/>
+      </w:r>
+      <w:r>
+        <w:rPr>
+          <w:rFonts w:hint="eastAsia"/>
+          <w:sz w:val="24"/>
+          <w:szCs w:val="24"/>
+        </w:rPr>
+        <w:t>为了实现分支覆盖，我们需要对每个判断语句取其真假情况，于是我们设计如下4个测试用例：</w:t>
+      </w:r>
+    </w:p>
+    <w:tbl>
+      <w:tblPr>
+        <w:tblStyle w:val="2-1"/>
+        <w:tblW w:w="0" w:type="auto"/>
+        <w:tblLook w:val="04A0" w:firstRow="1" w:lastRow="0" w:firstColumn="1" w:lastColumn="0" w:noHBand="0" w:noVBand="1"/>
+      </w:tblPr>
+      <w:tblGrid>
+        <w:gridCol w:w="351"/>
+        <w:gridCol w:w="4929"/>
+        <w:gridCol w:w="2676"/>
+        <w:gridCol w:w="350"/>
+      </w:tblGrid>
+      <w:tr>
+        <w:trPr>
+          <w:cnfStyle w:val="100000000000" w:firstRow="1" w:lastRow="0" w:firstColumn="0" w:lastColumn="0" w:oddVBand="0" w:evenVBand="0" w:oddHBand="0" w:evenHBand="0" w:firstRowFirstColumn="0" w:firstRowLastColumn="0" w:lastRowFirstColumn="0" w:lastRowLastColumn="0"/>
+        </w:trPr>
+        <w:tc>
+          <w:tcPr>
+            <w:cnfStyle w:val="001000000000" w:firstRow="0" w:lastRow="0" w:firstColumn="1" w:lastColumn="0" w:oddVBand="0" w:evenVBand="0" w:oddHBand="0" w:evenHBand="0" w:firstRowFirstColumn="0" w:firstRowLastColumn="0" w:lastRowFirstColumn="0" w:lastRowLastColumn="0"/>
+            <w:tcW w:w="835" w:type="dxa"/>
+          </w:tcPr>
+          <w:p>
+            <w:r>
+              <w:rPr>
+                <w:rFonts w:hint="eastAsia"/>
+              </w:rPr>
+              <w:t>序号</w:t>
+            </w:r>
+          </w:p>
+        </w:tc>
+        <w:tc>
+          <w:tcPr>
+            <w:tcW w:w="2284" w:type="dxa"/>
+          </w:tcPr>
+          <w:p>
+            <w:pPr>
+              <w:cnfStyle w:val="100000000000" w:firstRow="1" w:lastRow="0" w:firstColumn="0" w:lastColumn="0" w:oddVBand="0" w:evenVBand="0" w:oddHBand="0" w:evenHBand="0" w:firstRowFirstColumn="0" w:firstRowLastColumn="0" w:lastRowFirstColumn="0" w:lastRowLastColumn="0"/>
+            </w:pPr>
+            <w:r>
+              <w:rPr>
+                <w:rFonts w:hint="eastAsia"/>
+              </w:rPr>
+              <w:t>输入变量</w:t>
+            </w:r>
+          </w:p>
+        </w:tc>
+        <w:tc>
+          <w:tcPr>
+            <w:tcW w:w="4190" w:type="dxa"/>
+          </w:tcPr>
+          <w:p>
+            <w:pPr>
+              <w:cnfStyle w:val="100000000000" w:firstRow="1" w:lastRow="0" w:firstColumn="0" w:lastColumn="0" w:oddVBand="0" w:evenVBand="0" w:oddHBand="0" w:evenHBand="0" w:firstRowFirstColumn="0" w:firstRowLastColumn="0" w:lastRowFirstColumn="0" w:lastRowLastColumn="0"/>
+            </w:pPr>
+            <w:r>
+              <w:rPr>
+                <w:rFonts w:hint="eastAsia"/>
+              </w:rPr>
+              <w:t>预期输出</w:t>
+            </w:r>
+          </w:p>
+        </w:tc>
+        <w:tc>
+          <w:tcPr>
+            <w:tcW w:w="997" w:type="dxa"/>
+          </w:tcPr>
+          <w:p>
+            <w:pPr>
+              <w:cnfStyle w:val="100000000000" w:firstRow="1" w:lastRow="0" w:firstColumn="0" w:lastColumn="0" w:oddVBand="0" w:evenVBand="0" w:oddHBand="0" w:evenHBand="0" w:firstRowFirstColumn="0" w:firstRowLastColumn="0" w:lastRowFirstColumn="0" w:lastRowLastColumn="0"/>
+            </w:pPr>
+            <w:r>
+              <w:rPr>
+                <w:rFonts w:hint="eastAsia"/>
+              </w:rPr>
+              <w:t>执行结果</w:t>
+            </w:r>
+          </w:p>
+        </w:tc>
+      </w:tr>
+      <w:tr>
+        <w:trPr>
+          <w:cnfStyle w:val="000000100000" w:firstRow="0" w:lastRow="0" w:firstColumn="0" w:lastColumn="0" w:oddVBand="0" w:evenVBand="0" w:oddHBand="1" w:evenHBand="0" w:firstRowFirstColumn="0" w:firstRowLastColumn="0" w:lastRowFirstColumn="0" w:lastRowLastColumn="0"/>
+        </w:trPr>
+        <w:tc>
+          <w:tcPr>
+            <w:cnfStyle w:val="001000000000" w:firstRow="0" w:lastRow="0" w:firstColumn="1" w:lastColumn="0" w:oddVBand="0" w:evenVBand="0" w:oddHBand="0" w:evenHBand="0" w:firstRowFirstColumn="0" w:firstRowLastColumn="0" w:lastRowFirstColumn="0" w:lastRowLastColumn="0"/>
+            <w:tcW w:w="835" w:type="dxa"/>
+          </w:tcPr>
+          <w:p>
+            <w:r>
+              <w:rPr>
+                <w:rFonts w:hint="eastAsia"/>
+              </w:rPr>
+              <w:lastRenderedPageBreak/>
+              <w:t>1</w:t>
+            </w:r>
+          </w:p>
+        </w:tc>
+        <w:tc>
+          <w:tcPr>
+            <w:tcW w:w="2284" w:type="dxa"/>
+          </w:tcPr>
+          <w:p>
+            <w:pPr>
+              <w:cnfStyle w:val="000000100000" w:firstRow="0" w:lastRow="0" w:firstColumn="0" w:lastColumn="0" w:oddVBand="0" w:evenVBand="0" w:oddHBand="1" w:evenHBand="0" w:firstRowFirstColumn="0" w:firstRowLastColumn="0" w:lastRowFirstColumn="0" w:lastRowLastColumn="0"/>
+              <w:rPr>
+                <w:rFonts w:hint="eastAsia"/>
+              </w:rPr>
+            </w:pPr>
+            <w:r>
+              <w:rPr>
+                <w:i/>
+                <w:iCs/>
+              </w:rPr>
+              <w:t>post</w:t>
+            </w:r>
+            <w:r>
+              <w:t>("/loginCheck.do"</w:t>
+            </w:r>
+            <w:proofErr w:type="gramStart"/>
+            <w:r>
+              <w:t>).param</w:t>
+            </w:r>
+            <w:proofErr w:type="gramEnd"/>
+            <w:r>
+              <w:t>("userID","test").param("password","test")</w:t>
+            </w:r>
+          </w:p>
+        </w:tc>
+        <w:tc>
+          <w:tcPr>
+            <w:tcW w:w="4190" w:type="dxa"/>
+          </w:tcPr>
+          <w:p>
+            <w:pPr>
+              <w:cnfStyle w:val="000000100000" w:firstRow="0" w:lastRow="0" w:firstColumn="0" w:lastColumn="0" w:oddVBand="0" w:evenVBand="0" w:oddHBand="1" w:evenHBand="0" w:firstRowFirstColumn="0" w:firstRowLastColumn="0" w:lastRowFirstColumn="0" w:lastRowLastColumn="0"/>
+            </w:pPr>
+            <w:r>
+              <w:rPr>
+                <w:rFonts w:hint="eastAsia"/>
+              </w:rPr>
+              <w:t>andExpect</w:t>
+            </w:r>
+            <w:r>
+              <w:t>(status().isOk())</w:t>
+            </w:r>
+            <w:r>
+              <w:rPr>
+                <w:rFonts w:hint="eastAsia"/>
+              </w:rPr>
+              <w:t>通过</w:t>
+            </w:r>
+          </w:p>
+          <w:p>
+            <w:pPr>
+              <w:cnfStyle w:val="000000100000" w:firstRow="0" w:lastRow="0" w:firstColumn="0" w:lastColumn="0" w:oddVBand="0" w:evenVBand="0" w:oddHBand="1" w:evenHBand="0" w:firstRowFirstColumn="0" w:firstRowLastColumn="0" w:lastRowFirstColumn="0" w:lastRowLastColumn="0"/>
+              <w:rPr>
+                <w:rFonts w:hint="eastAsia"/>
+              </w:rPr>
+            </w:pPr>
+            <w:r>
+              <w:t>andExpect(</w:t>
+            </w:r>
+            <w:r>
+              <w:rPr>
+                <w:i/>
+                <w:iCs/>
+              </w:rPr>
+              <w:t>content</w:t>
+            </w:r>
+            <w:r>
+              <w:t>().string("/index")</w:t>
+            </w:r>
+            <w:r>
+              <w:rPr>
+                <w:rFonts w:hint="eastAsia"/>
+              </w:rPr>
+              <w:t>通过</w:t>
+            </w:r>
+          </w:p>
+        </w:tc>
+        <w:tc>
+          <w:tcPr>
+            <w:tcW w:w="997" w:type="dxa"/>
+          </w:tcPr>
+          <w:p>
+            <w:pPr>
+              <w:cnfStyle w:val="000000100000" w:firstRow="0" w:lastRow="0" w:firstColumn="0" w:lastColumn="0" w:oddVBand="0" w:evenVBand="0" w:oddHBand="1" w:evenHBand="0" w:firstRowFirstColumn="0" w:firstRowLastColumn="0" w:lastRowFirstColumn="0" w:lastRowLastColumn="0"/>
+            </w:pPr>
+          </w:p>
+        </w:tc>
+      </w:tr>
+      <w:tr>
+        <w:tc>
+          <w:tcPr>
+            <w:cnfStyle w:val="001000000000" w:firstRow="0" w:lastRow="0" w:firstColumn="1" w:lastColumn="0" w:oddVBand="0" w:evenVBand="0" w:oddHBand="0" w:evenHBand="0" w:firstRowFirstColumn="0" w:firstRowLastColumn="0" w:lastRowFirstColumn="0" w:lastRowLastColumn="0"/>
+            <w:tcW w:w="835" w:type="dxa"/>
+          </w:tcPr>
+          <w:p>
+            <w:pPr>
+              <w:rPr>
+                <w:rFonts w:hint="eastAsia"/>
+              </w:rPr>
+            </w:pPr>
+            <w:r>
+              <w:rPr>
+                <w:rFonts w:hint="eastAsia"/>
+              </w:rPr>
+              <w:t>2</w:t>
+            </w:r>
+          </w:p>
+        </w:tc>
+        <w:tc>
+          <w:tcPr>
+            <w:tcW w:w="2284" w:type="dxa"/>
+          </w:tcPr>
+          <w:p>
+            <w:pPr>
+              <w:cnfStyle w:val="000000000000" w:firstRow="0" w:lastRow="0" w:firstColumn="0" w:lastColumn="0" w:oddVBand="0" w:evenVBand="0" w:oddHBand="0" w:evenHBand="0" w:firstRowFirstColumn="0" w:firstRowLastColumn="0" w:lastRowFirstColumn="0" w:lastRowLastColumn="0"/>
+            </w:pPr>
+            <w:r>
+              <w:rPr>
+                <w:i/>
+                <w:iCs/>
+              </w:rPr>
+              <w:t>post</w:t>
+            </w:r>
+            <w:r>
+              <w:t>("/loginCheck.do"</w:t>
+            </w:r>
+            <w:proofErr w:type="gramStart"/>
+            <w:r>
+              <w:t>).param</w:t>
+            </w:r>
+            <w:proofErr w:type="gramEnd"/>
+            <w:r>
+              <w:t>("userID","admin").param("password","admin")</w:t>
+            </w:r>
+          </w:p>
+          <w:p>
+            <w:pPr>
+              <w:cnfStyle w:val="000000000000" w:firstRow="0" w:lastRow="0" w:firstColumn="0" w:lastColumn="0" w:oddVBand="0" w:evenVBand="0" w:oddHBand="0" w:evenHBand="0" w:firstRowFirstColumn="0" w:firstRowLastColumn="0" w:lastRowFirstColumn="0" w:lastRowLastColumn="0"/>
+              <w:rPr>
+                <w:rFonts w:hint="eastAsia"/>
+              </w:rPr>
+            </w:pPr>
+          </w:p>
+        </w:tc>
+        <w:tc>
+          <w:tcPr>
+            <w:tcW w:w="4190" w:type="dxa"/>
+          </w:tcPr>
+          <w:p>
+            <w:pPr>
+              <w:cnfStyle w:val="000000000000" w:firstRow="0" w:lastRow="0" w:firstColumn="0" w:lastColumn="0" w:oddVBand="0" w:evenVBand="0" w:oddHBand="0" w:evenHBand="0" w:firstRowFirstColumn="0" w:firstRowLastColumn="0" w:lastRowFirstColumn="0" w:lastRowLastColumn="0"/>
+            </w:pPr>
+            <w:r>
+              <w:rPr>
+                <w:rFonts w:hint="eastAsia"/>
+              </w:rPr>
+              <w:t>andExpect</w:t>
+            </w:r>
+            <w:r>
+              <w:t>(status().isOk())</w:t>
+            </w:r>
+            <w:r>
+              <w:rPr>
+                <w:rFonts w:hint="eastAsia"/>
+              </w:rPr>
+              <w:t>通过</w:t>
+            </w:r>
+          </w:p>
+          <w:p>
+            <w:pPr>
+              <w:cnfStyle w:val="000000000000" w:firstRow="0" w:lastRow="0" w:firstColumn="0" w:lastColumn="0" w:oddVBand="0" w:evenVBand="0" w:oddHBand="0" w:evenHBand="0" w:firstRowFirstColumn="0" w:firstRowLastColumn="0" w:lastRowFirstColumn="0" w:lastRowLastColumn="0"/>
+              <w:rPr>
+                <w:rFonts w:hint="eastAsia"/>
+              </w:rPr>
+            </w:pPr>
+            <w:r>
+              <w:t>andExpect(</w:t>
+            </w:r>
+            <w:r>
+              <w:rPr>
+                <w:i/>
+                <w:iCs/>
+              </w:rPr>
+              <w:t>content</w:t>
+            </w:r>
+            <w:r>
+              <w:t>().string("/</w:t>
+            </w:r>
+            <w:r>
+              <w:rPr>
+                <w:rFonts w:hint="eastAsia"/>
+              </w:rPr>
+              <w:t>admin</w:t>
+            </w:r>
+            <w:r>
+              <w:t>_</w:t>
+            </w:r>
+            <w:r>
+              <w:t>index")</w:t>
+            </w:r>
+            <w:r>
+              <w:rPr>
+                <w:rFonts w:hint="eastAsia"/>
+              </w:rPr>
+              <w:t>通过</w:t>
+            </w:r>
+          </w:p>
+        </w:tc>
+        <w:tc>
+          <w:tcPr>
+            <w:tcW w:w="997" w:type="dxa"/>
+          </w:tcPr>
+          <w:p>
+            <w:pPr>
+              <w:cnfStyle w:val="000000000000" w:firstRow="0" w:lastRow="0" w:firstColumn="0" w:lastColumn="0" w:oddVBand="0" w:evenVBand="0" w:oddHBand="0" w:evenHBand="0" w:firstRowFirstColumn="0" w:firstRowLastColumn="0" w:lastRowFirstColumn="0" w:lastRowLastColumn="0"/>
+            </w:pPr>
+          </w:p>
+        </w:tc>
+      </w:tr>
+      <w:tr>
+        <w:trPr>
+          <w:cnfStyle w:val="000000100000" w:firstRow="0" w:lastRow="0" w:firstColumn="0" w:lastColumn="0" w:oddVBand="0" w:evenVBand="0" w:oddHBand="1" w:evenHBand="0" w:firstRowFirstColumn="0" w:firstRowLastColumn="0" w:lastRowFirstColumn="0" w:lastRowLastColumn="0"/>
+        </w:trPr>
+        <w:tc>
+          <w:tcPr>
+            <w:cnfStyle w:val="001000000000" w:firstRow="0" w:lastRow="0" w:firstColumn="1" w:lastColumn="0" w:oddVBand="0" w:evenVBand="0" w:oddHBand="0" w:evenHBand="0" w:firstRowFirstColumn="0" w:firstRowLastColumn="0" w:lastRowFirstColumn="0" w:lastRowLastColumn="0"/>
+            <w:tcW w:w="835" w:type="dxa"/>
+          </w:tcPr>
+          <w:p>
+            <w:pPr>
+              <w:rPr>
+                <w:rFonts w:hint="eastAsia"/>
+              </w:rPr>
+            </w:pPr>
+            <w:r>
+              <w:rPr>
+                <w:rFonts w:hint="eastAsia"/>
+              </w:rPr>
+              <w:t>3</w:t>
+            </w:r>
+          </w:p>
+        </w:tc>
+        <w:tc>
+          <w:tcPr>
+            <w:tcW w:w="2284" w:type="dxa"/>
+          </w:tcPr>
+          <w:p>
+            <w:pPr>
+              <w:cnfStyle w:val="000000100000" w:firstRow="0" w:lastRow="0" w:firstColumn="0" w:lastColumn="0" w:oddVBand="0" w:evenVBand="0" w:oddHBand="1" w:evenHBand="0" w:firstRowFirstColumn="0" w:firstRowLastColumn="0" w:lastRowFirstColumn="0" w:lastRowLastColumn="0"/>
+            </w:pPr>
+            <w:r>
+              <w:rPr>
+                <w:i/>
+                <w:iCs/>
+              </w:rPr>
+              <w:t>post</w:t>
+            </w:r>
+            <w:r>
+              <w:t>("/loginCheck.do"</w:t>
+            </w:r>
+            <w:proofErr w:type="gramStart"/>
+            <w:r>
+              <w:t>).param</w:t>
+            </w:r>
+            <w:proofErr w:type="gramEnd"/>
+            <w:r>
+              <w:t>("userId","noUser").param("password","noPassword")</w:t>
+            </w:r>
+          </w:p>
+          <w:p>
+            <w:pPr>
+              <w:cnfStyle w:val="000000100000" w:firstRow="0" w:lastRow="0" w:firstColumn="0" w:lastColumn="0" w:oddVBand="0" w:evenVBand="0" w:oddHBand="1" w:evenHBand="0" w:firstRowFirstColumn="0" w:firstRowLastColumn="0" w:lastRowFirstColumn="0" w:lastRowLastColumn="0"/>
+            </w:pPr>
+          </w:p>
+        </w:tc>
+        <w:tc>
+          <w:tcPr>
+            <w:tcW w:w="4190" w:type="dxa"/>
+          </w:tcPr>
+          <w:p>
+            <w:pPr>
+              <w:cnfStyle w:val="000000100000" w:firstRow="0" w:lastRow="0" w:firstColumn="0" w:lastColumn="0" w:oddVBand="0" w:evenVBand="0" w:oddHBand="1" w:evenHBand="0" w:firstRowFirstColumn="0" w:firstRowLastColumn="0" w:lastRowFirstColumn="0" w:lastRowLastColumn="0"/>
+            </w:pPr>
+            <w:r>
+              <w:t>andExpect(</w:t>
+            </w:r>
+            <w:r>
+              <w:rPr>
+                <w:i/>
+                <w:iCs/>
+              </w:rPr>
+              <w:t>status</w:t>
+            </w:r>
+            <w:r>
+              <w:t>(</w:t>
+            </w:r>
+            <w:proofErr w:type="gramStart"/>
+            <w:r>
+              <w:t>).isOk</w:t>
+            </w:r>
+            <w:proofErr w:type="gramEnd"/>
+            <w:r>
+              <w:t>())</w:t>
+            </w:r>
+          </w:p>
+          <w:p>
+            <w:pPr>
+              <w:cnfStyle w:val="000000100000" w:firstRow="0" w:lastRow="0" w:firstColumn="0" w:lastColumn="0" w:oddVBand="0" w:evenVBand="0" w:oddHBand="1" w:evenHBand="0" w:firstRowFirstColumn="0" w:firstRowLastColumn="0" w:lastRowFirstColumn="0" w:lastRowLastColumn="0"/>
+            </w:pPr>
+            <w:r>
+              <w:rPr>
+                <w:rFonts w:hint="eastAsia"/>
+              </w:rPr>
+              <w:t>通过</w:t>
+            </w:r>
+          </w:p>
+          <w:p>
+            <w:pPr>
+              <w:cnfStyle w:val="000000100000" w:firstRow="0" w:lastRow="0" w:firstColumn="0" w:lastColumn="0" w:oddVBand="0" w:evenVBand="0" w:oddHBand="1" w:evenHBand="0" w:firstRowFirstColumn="0" w:firstRowLastColumn="0" w:lastRowFirstColumn="0" w:lastRowLastColumn="0"/>
+              <w:rPr>
+                <w:rFonts w:hint="eastAsia"/>
+              </w:rPr>
+            </w:pPr>
+            <w:r>
+              <w:t>andExpect(</w:t>
+            </w:r>
+            <w:r>
+              <w:rPr>
+                <w:i/>
+                <w:iCs/>
+              </w:rPr>
+              <w:t>content</w:t>
+            </w:r>
+            <w:r>
+              <w:t>().string("false")</w:t>
+            </w:r>
+            <w:r>
+              <w:rPr>
+                <w:rFonts w:hint="eastAsia"/>
+              </w:rPr>
+              <w:t>通过</w:t>
+            </w:r>
+          </w:p>
+        </w:tc>
+        <w:tc>
+          <w:tcPr>
+            <w:tcW w:w="997" w:type="dxa"/>
+          </w:tcPr>
+          <w:p>
+            <w:pPr>
+              <w:cnfStyle w:val="000000100000" w:firstRow="0" w:lastRow="0" w:firstColumn="0" w:lastColumn="0" w:oddVBand="0" w:evenVBand="0" w:oddHBand="1" w:evenHBand="0" w:firstRowFirstColumn="0" w:firstRowLastColumn="0" w:lastRowFirstColumn="0" w:lastRowLastColumn="0"/>
+            </w:pPr>
+          </w:p>
+        </w:tc>
+      </w:tr>
+      <w:tr>
+        <w:tc>
+          <w:tcPr>
+            <w:cnfStyle w:val="001000000000" w:firstRow="0" w:lastRow="0" w:firstColumn="1" w:lastColumn="0" w:oddVBand="0" w:evenVBand="0" w:oddHBand="0" w:evenHBand="0" w:firstRowFirstColumn="0" w:firstRowLastColumn="0" w:lastRowFirstColumn="0" w:lastRowLastColumn="0"/>
+            <w:tcW w:w="835" w:type="dxa"/>
+          </w:tcPr>
+          <w:p>
+            <w:pPr>
+              <w:rPr>
+                <w:rFonts w:hint="eastAsia"/>
+              </w:rPr>
+            </w:pPr>
+            <w:r>
+              <w:rPr>
+                <w:rFonts w:hint="eastAsia"/>
+              </w:rPr>
+              <w:t>4</w:t>
+            </w:r>
+          </w:p>
+        </w:tc>
+        <w:tc>
+          <w:tcPr>
+            <w:tcW w:w="2284" w:type="dxa"/>
+          </w:tcPr>
+          <w:p>
+            <w:pPr>
+              <w:cnfStyle w:val="000000000000" w:firstRow="0" w:lastRow="0" w:firstColumn="0" w:lastColumn="0" w:oddVBand="0" w:evenVBand="0" w:oddHBand="0" w:evenHBand="0" w:firstRowFirstColumn="0" w:firstRowLastColumn="0" w:lastRowFirstColumn="0" w:lastRowLastColumn="0"/>
+              <w:rPr>
+                <w:i/>
+                <w:iCs/>
+              </w:rPr>
+            </w:pPr>
+            <w:r>
+              <w:rPr>
+                <w:i/>
+                <w:iCs/>
+              </w:rPr>
+              <w:t>post("/loginCheck.do"</w:t>
+            </w:r>
+            <w:proofErr w:type="gramStart"/>
+            <w:r>
+              <w:rPr>
+                <w:i/>
+                <w:iCs/>
+              </w:rPr>
+              <w:t>).param</w:t>
+            </w:r>
+            <w:proofErr w:type="gramEnd"/>
+            <w:r>
+              <w:rPr>
+                <w:i/>
+                <w:iCs/>
+              </w:rPr>
+              <w:t>("userID","admin").param("password","admin")</w:t>
+            </w:r>
+          </w:p>
+          <w:p>
+            <w:pPr>
+              <w:cnfStyle w:val="000000000000" w:firstRow="0" w:lastRow="0" w:firstColumn="0" w:lastColumn="0" w:oddVBand="0" w:evenVBand="0" w:oddHBand="0" w:evenHBand="0" w:firstRowFirstColumn="0" w:firstRowLastColumn="0" w:lastRowFirstColumn="0" w:lastRowLastColumn="0"/>
+              <w:rPr>
+                <w:rFonts w:hint="eastAsia"/>
+                <w:i/>
+                <w:iCs/>
+              </w:rPr>
+            </w:pPr>
+            <w:proofErr w:type="gramStart"/>
+            <w:r>
+              <w:rPr>
+                <w:i/>
+                <w:iCs/>
+              </w:rPr>
+              <w:t>user.setIsadmin</w:t>
+            </w:r>
+            <w:proofErr w:type="gramEnd"/>
+            <w:r>
+              <w:rPr>
+                <w:i/>
+                <w:iCs/>
+              </w:rPr>
+              <w:t>(5);</w:t>
+            </w:r>
+          </w:p>
+        </w:tc>
+        <w:tc>
+          <w:tcPr>
+            <w:tcW w:w="4190" w:type="dxa"/>
+          </w:tcPr>
+          <w:p>
+            <w:pPr>
+              <w:cnfStyle w:val="000000000000" w:firstRow="0" w:lastRow="0" w:firstColumn="0" w:lastColumn="0" w:oddVBand="0" w:evenVBand="0" w:oddHBand="0" w:evenHBand="0" w:firstRowFirstColumn="0" w:firstRowLastColumn="0" w:lastRowFirstColumn="0" w:lastRowLastColumn="0"/>
+            </w:pPr>
+            <w:r>
+              <w:t>andExpect(</w:t>
+            </w:r>
+            <w:r>
+              <w:rPr>
+                <w:i/>
+                <w:iCs/>
+              </w:rPr>
+              <w:t>status</w:t>
+            </w:r>
+            <w:r>
+              <w:t>(</w:t>
+            </w:r>
+            <w:proofErr w:type="gramStart"/>
+            <w:r>
+              <w:t>).isOk</w:t>
+            </w:r>
+            <w:proofErr w:type="gramEnd"/>
+            <w:r>
+              <w:t>())</w:t>
+            </w:r>
+          </w:p>
+          <w:p>
+            <w:pPr>
+              <w:cnfStyle w:val="000000000000" w:firstRow="0" w:lastRow="0" w:firstColumn="0" w:lastColumn="0" w:oddVBand="0" w:evenVBand="0" w:oddHBand="0" w:evenHBand="0" w:firstRowFirstColumn="0" w:firstRowLastColumn="0" w:lastRowFirstColumn="0" w:lastRowLastColumn="0"/>
+            </w:pPr>
+            <w:r>
+              <w:rPr>
+                <w:rFonts w:hint="eastAsia"/>
+              </w:rPr>
+              <w:t>通过</w:t>
+            </w:r>
+          </w:p>
+          <w:p>
+            <w:pPr>
+              <w:cnfStyle w:val="000000000000" w:firstRow="0" w:lastRow="0" w:firstColumn="0" w:lastColumn="0" w:oddVBand="0" w:evenVBand="0" w:oddHBand="0" w:evenHBand="0" w:firstRowFirstColumn="0" w:firstRowLastColumn="0" w:lastRowFirstColumn="0" w:lastRowLastColumn="0"/>
+            </w:pPr>
+            <w:r>
+              <w:t>andExpect(</w:t>
+            </w:r>
+            <w:r>
+              <w:rPr>
+                <w:i/>
+                <w:iCs/>
+              </w:rPr>
+              <w:t>content</w:t>
+            </w:r>
+            <w:r>
+              <w:t>().string("false")</w:t>
+            </w:r>
+            <w:r>
+              <w:rPr>
+                <w:rFonts w:hint="eastAsia"/>
+              </w:rPr>
+              <w:t>通过</w:t>
+            </w:r>
+          </w:p>
+        </w:tc>
+        <w:tc>
+          <w:tcPr>
+            <w:tcW w:w="997" w:type="dxa"/>
+          </w:tcPr>
+          <w:p>
+            <w:pPr>
+              <w:cnfStyle w:val="000000000000" w:firstRow="0" w:lastRow="0" w:firstColumn="0" w:lastColumn="0" w:oddVBand="0" w:evenVBand="0" w:oddHBand="0" w:evenHBand="0" w:firstRowFirstColumn="0" w:firstRowLastColumn="0" w:lastRowFirstColumn="0" w:lastRowLastColumn="0"/>
+            </w:pPr>
+          </w:p>
+        </w:tc>
+      </w:tr>
+    </w:tbl>
+    <w:p>
+      <w:pPr>
+        <w:rPr>
+          <w:sz w:val="24"/>
+          <w:szCs w:val="24"/>
+        </w:rPr>
+      </w:pPr>
+      <w:r>
+        <w:rPr>
+          <w:sz w:val="24"/>
+          <w:szCs w:val="24"/>
+        </w:rPr>
+        <w:tab/>
+      </w:r>
+      <w:r>
+        <w:rPr>
+          <w:rFonts w:hint="eastAsia"/>
+          <w:sz w:val="24"/>
+          <w:szCs w:val="24"/>
+        </w:rPr>
+        <w:t>用例1覆盖if语句</w:t>
+      </w:r>
+      <w:proofErr w:type="gramStart"/>
+      <w:r>
+        <w:rPr>
+          <w:rFonts w:hint="eastAsia"/>
+          <w:sz w:val="24"/>
+          <w:szCs w:val="24"/>
+        </w:rPr>
+        <w:t>一</w:t>
+      </w:r>
+      <w:proofErr w:type="gramEnd"/>
+      <w:r>
+        <w:rPr>
+          <w:rFonts w:hint="eastAsia"/>
+          <w:sz w:val="24"/>
+          <w:szCs w:val="24"/>
+        </w:rPr>
+        <w:t>真，if语句二真</w:t>
+      </w:r>
+    </w:p>
+    <w:p>
+      <w:pPr>
+        <w:rPr>
+          <w:sz w:val="24"/>
+          <w:szCs w:val="24"/>
+        </w:rPr>
+      </w:pPr>
+      <w:r>
+        <w:rPr>
+          <w:sz w:val="24"/>
+          <w:szCs w:val="24"/>
+        </w:rPr>
+        <w:tab/>
+      </w:r>
+      <w:r>
+        <w:rPr>
+          <w:rFonts w:hint="eastAsia"/>
+          <w:sz w:val="24"/>
+          <w:szCs w:val="24"/>
+        </w:rPr>
+        <w:t>用例2覆盖if语句</w:t>
+      </w:r>
+      <w:proofErr w:type="gramStart"/>
+      <w:r>
+        <w:rPr>
+          <w:rFonts w:hint="eastAsia"/>
+          <w:sz w:val="24"/>
+          <w:szCs w:val="24"/>
+        </w:rPr>
+        <w:t>一</w:t>
+      </w:r>
+      <w:proofErr w:type="gramEnd"/>
+      <w:r>
+        <w:rPr>
+          <w:rFonts w:hint="eastAsia"/>
+          <w:sz w:val="24"/>
+          <w:szCs w:val="24"/>
+        </w:rPr>
+        <w:t>真，if语句二假，elseif语句真</w:t>
+      </w:r>
+    </w:p>
+    <w:p>
+      <w:pPr>
+        <w:rPr>
+          <w:sz w:val="24"/>
+          <w:szCs w:val="24"/>
+        </w:rPr>
+      </w:pPr>
+      <w:r>
+        <w:rPr>
+          <w:sz w:val="24"/>
+          <w:szCs w:val="24"/>
+        </w:rPr>
+        <w:tab/>
+      </w:r>
+      <w:r>
+        <w:rPr>
+          <w:rFonts w:hint="eastAsia"/>
+          <w:sz w:val="24"/>
+          <w:szCs w:val="24"/>
+        </w:rPr>
+        <w:t>用例3覆盖if语句一假</w:t>
+      </w:r>
+    </w:p>
+    <w:p>
+      <w:pPr>
+        <w:rPr>
+          <w:sz w:val="24"/>
+          <w:szCs w:val="24"/>
+        </w:rPr>
+      </w:pPr>
+      <w:r>
+        <w:rPr>
+          <w:sz w:val="24"/>
+          <w:szCs w:val="24"/>
+        </w:rPr>
+        <w:tab/>
+      </w:r>
+      <w:r>
+        <w:rPr>
+          <w:rFonts w:hint="eastAsia"/>
+          <w:sz w:val="24"/>
+          <w:szCs w:val="24"/>
+        </w:rPr>
+        <w:t>用例4覆盖if语句</w:t>
+      </w:r>
+      <w:proofErr w:type="gramStart"/>
+      <w:r>
+        <w:rPr>
+          <w:rFonts w:hint="eastAsia"/>
+          <w:sz w:val="24"/>
+          <w:szCs w:val="24"/>
+        </w:rPr>
+        <w:t>一</w:t>
+      </w:r>
+      <w:proofErr w:type="gramEnd"/>
+      <w:r>
+        <w:rPr>
+          <w:rFonts w:hint="eastAsia"/>
+          <w:sz w:val="24"/>
+          <w:szCs w:val="24"/>
+        </w:rPr>
+        <w:t>真，if语句二假，elseif语句假</w:t>
+      </w:r>
+    </w:p>
+    <w:p>
+      <w:pPr>
+        <w:pStyle w:val="2"/>
+      </w:pPr>
+      <w:r>
+        <w:rPr>
+          <w:rFonts w:hint="eastAsia"/>
+        </w:rPr>
+        <w:t>2.4、Unit_</w:t>
+      </w:r>
+      <w:r>
+        <w:t>002_Fuction_004</w:t>
+      </w:r>
+    </w:p>
+    <w:p>
+      <w:pPr>
+        <w:rPr>
+          <w:sz w:val="24"/>
+          <w:szCs w:val="24"/>
+        </w:rPr>
+      </w:pPr>
+      <w:r>
+        <w:rPr>
+          <w:sz w:val="24"/>
+          <w:szCs w:val="24"/>
+        </w:rPr>
+        <w:tab/>
+      </w:r>
+      <w:r>
+        <w:rPr>
+          <w:rFonts w:hint="eastAsia"/>
+          <w:sz w:val="24"/>
+          <w:szCs w:val="24"/>
+        </w:rPr>
+        <w:t>待测试的方法为UserController类中的</w:t>
+      </w:r>
+      <w:r>
+        <w:rPr>
+          <w:rFonts w:hint="eastAsia"/>
+        </w:rPr>
+        <w:t>v</w:t>
+      </w:r>
+      <w:r>
+        <w:t>oid register(String userID, String userName, String password, String email, String phone, HttpServletResponse response)</w:t>
+      </w:r>
+      <w:r>
+        <w:rPr>
+          <w:rFonts w:hint="eastAsia"/>
+          <w:sz w:val="24"/>
+          <w:szCs w:val="24"/>
+        </w:rPr>
+        <w:t>方法</w:t>
+      </w:r>
+    </w:p>
+    <w:p>
+      <w:pPr>
+        <w:rPr>
+          <w:sz w:val="24"/>
+          <w:szCs w:val="24"/>
+        </w:rPr>
+      </w:pPr>
+      <w:r>
+        <w:rPr>
+          <w:sz w:val="24"/>
+          <w:szCs w:val="24"/>
+        </w:rPr>
+        <w:tab/>
+      </w:r>
+      <w:r>
+        <w:rPr>
+          <w:rFonts w:hint="eastAsia"/>
+          <w:sz w:val="24"/>
+          <w:szCs w:val="24"/>
+        </w:rPr>
+        <w:t>该方法接受前端传来的userID，userName，password，email，phone信息，调用Service层UserService类的create函数</w:t>
+      </w:r>
+      <w:r>
+        <w:rPr>
+          <w:rFonts w:hint="eastAsia"/>
+          <w:sz w:val="24"/>
+          <w:szCs w:val="24"/>
+        </w:rPr>
+        <w:t>后返回到前端login界面。</w:t>
+      </w:r>
+    </w:p>
+    <w:p>
+      <w:pPr>
+        <w:rPr>
+          <w:sz w:val="24"/>
+          <w:szCs w:val="24"/>
+        </w:rPr>
+      </w:pPr>
+      <w:r>
+        <w:rPr>
+          <w:sz w:val="24"/>
+          <w:szCs w:val="24"/>
+        </w:rPr>
+        <w:tab/>
+      </w:r>
+      <w:r>
+        <w:rPr>
+          <w:rFonts w:hint="eastAsia"/>
+          <w:sz w:val="24"/>
+          <w:szCs w:val="24"/>
+        </w:rPr>
+        <w:t>为了确认是否调用正确的service函数和返回正确的界面，我们设计了如下单个用例：</w:t>
+      </w:r>
+    </w:p>
+    <w:tbl>
+      <w:tblPr>
+        <w:tblStyle w:val="2-1"/>
+        <w:tblW w:w="0" w:type="auto"/>
+        <w:tblLook w:val="04A0" w:firstRow="1" w:lastRow="0" w:firstColumn="1" w:lastColumn="0" w:noHBand="0" w:noVBand="1"/>
+      </w:tblPr>
+      <w:tblGrid>
+        <w:gridCol w:w="341"/>
+        <w:gridCol w:w="5648"/>
+        <w:gridCol w:w="1977"/>
+        <w:gridCol w:w="340"/>
+      </w:tblGrid>
+      <w:tr>
+        <w:trPr>
+          <w:cnfStyle w:val="100000000000" w:firstRow="1" w:lastRow="0" w:firstColumn="0" w:lastColumn="0" w:oddVBand="0" w:evenVBand="0" w:oddHBand="0" w:evenHBand="0" w:firstRowFirstColumn="0" w:firstRowLastColumn="0" w:lastRowFirstColumn="0" w:lastRowLastColumn="0"/>
+        </w:trPr>
+        <w:tc>
+          <w:tcPr>
+            <w:cnfStyle w:val="001000000000" w:firstRow="0" w:lastRow="0" w:firstColumn="1" w:lastColumn="0" w:oddVBand="0" w:evenVBand="0" w:oddHBand="0" w:evenHBand="0" w:firstRowFirstColumn="0" w:firstRowLastColumn="0" w:lastRowFirstColumn="0" w:lastRowLastColumn="0"/>
+            <w:tcW w:w="341" w:type="dxa"/>
+          </w:tcPr>
+          <w:p>
+            <w:r>
+              <w:rPr>
+                <w:rFonts w:hint="eastAsia"/>
+              </w:rPr>
+              <w:lastRenderedPageBreak/>
+              <w:t>序号</w:t>
+            </w:r>
+          </w:p>
+        </w:tc>
+        <w:tc>
+          <w:tcPr>
+            <w:tcW w:w="5648" w:type="dxa"/>
+          </w:tcPr>
+          <w:p>
+            <w:pPr>
+              <w:cnfStyle w:val="100000000000" w:firstRow="1" w:lastRow="0" w:firstColumn="0" w:lastColumn="0" w:oddVBand="0" w:evenVBand="0" w:oddHBand="0" w:evenHBand="0" w:firstRowFirstColumn="0" w:firstRowLastColumn="0" w:lastRowFirstColumn="0" w:lastRowLastColumn="0"/>
+            </w:pPr>
+            <w:r>
+              <w:rPr>
+                <w:rFonts w:hint="eastAsia"/>
+              </w:rPr>
+              <w:t>输入变量</w:t>
+            </w:r>
+          </w:p>
+        </w:tc>
+        <w:tc>
+          <w:tcPr>
+            <w:tcW w:w="1977" w:type="dxa"/>
+          </w:tcPr>
+          <w:p>
+            <w:pPr>
+              <w:cnfStyle w:val="100000000000" w:firstRow="1" w:lastRow="0" w:firstColumn="0" w:lastColumn="0" w:oddVBand="0" w:evenVBand="0" w:oddHBand="0" w:evenHBand="0" w:firstRowFirstColumn="0" w:firstRowLastColumn="0" w:lastRowFirstColumn="0" w:lastRowLastColumn="0"/>
+            </w:pPr>
+            <w:r>
+              <w:rPr>
+                <w:rFonts w:hint="eastAsia"/>
+              </w:rPr>
+              <w:t>预期输出</w:t>
+            </w:r>
+          </w:p>
+        </w:tc>
+        <w:tc>
+          <w:tcPr>
+            <w:tcW w:w="340" w:type="dxa"/>
+          </w:tcPr>
+          <w:p>
+            <w:pPr>
+              <w:cnfStyle w:val="100000000000" w:firstRow="1" w:lastRow="0" w:firstColumn="0" w:lastColumn="0" w:oddVBand="0" w:evenVBand="0" w:oddHBand="0" w:evenHBand="0" w:firstRowFirstColumn="0" w:firstRowLastColumn="0" w:lastRowFirstColumn="0" w:lastRowLastColumn="0"/>
+            </w:pPr>
+            <w:r>
+              <w:rPr>
+                <w:rFonts w:hint="eastAsia"/>
+              </w:rPr>
+              <w:t>执行结果</w:t>
+            </w:r>
+          </w:p>
+        </w:tc>
+      </w:tr>
+      <w:tr>
+        <w:trPr>
+          <w:cnfStyle w:val="000000100000" w:firstRow="0" w:lastRow="0" w:firstColumn="0" w:lastColumn="0" w:oddVBand="0" w:evenVBand="0" w:oddHBand="1" w:evenHBand="0" w:firstRowFirstColumn="0" w:firstRowLastColumn="0" w:lastRowFirstColumn="0" w:lastRowLastColumn="0"/>
+        </w:trPr>
+        <w:tc>
+          <w:tcPr>
+            <w:cnfStyle w:val="001000000000" w:firstRow="0" w:lastRow="0" w:firstColumn="1" w:lastColumn="0" w:oddVBand="0" w:evenVBand="0" w:oddHBand="0" w:evenHBand="0" w:firstRowFirstColumn="0" w:firstRowLastColumn="0" w:lastRowFirstColumn="0" w:lastRowLastColumn="0"/>
+            <w:tcW w:w="341" w:type="dxa"/>
+          </w:tcPr>
+          <w:p>
+            <w:r>
+              <w:rPr>
+                <w:rFonts w:hint="eastAsia"/>
+              </w:rPr>
+              <w:t>1</w:t>
+            </w:r>
+          </w:p>
+        </w:tc>
+        <w:tc>
+          <w:tcPr>
+            <w:tcW w:w="5648" w:type="dxa"/>
+          </w:tcPr>
+          <w:p>
+            <w:pPr>
+              <w:cnfStyle w:val="000000100000" w:firstRow="0" w:lastRow="0" w:firstColumn="0" w:lastColumn="0" w:oddVBand="0" w:evenVBand="0" w:oddHBand="1" w:evenHBand="0" w:firstRowFirstColumn="0" w:firstRowLastColumn="0" w:lastRowFirstColumn="0" w:lastRowLastColumn="0"/>
+            </w:pPr>
+            <w:r>
+              <w:t>(</w:t>
+            </w:r>
+            <w:r>
+              <w:rPr>
+                <w:i/>
+                <w:iCs/>
+              </w:rPr>
+              <w:t>post</w:t>
+            </w:r>
+            <w:r>
+              <w:t>("/register.do"</w:t>
+            </w:r>
+            <w:proofErr w:type="gramStart"/>
+            <w:r>
+              <w:t>).param</w:t>
+            </w:r>
+            <w:proofErr w:type="gramEnd"/>
+            <w:r>
+              <w:t>("userID","user").param("userName","name").param("password","password")</w:t>
+            </w:r>
+            <w:r>
+              <w:br/>
+              <w:t xml:space="preserve">        .param("email","email").param("phone","phone"));</w:t>
+            </w:r>
+            <w:r>
+              <w:br/>
+              <w:t>perform.andExpect(</w:t>
+            </w:r>
+            <w:r>
+              <w:rPr>
+                <w:i/>
+                <w:iCs/>
+              </w:rPr>
+              <w:t>redirectedUrl</w:t>
+            </w:r>
+            <w:r>
+              <w:t>("/login")</w:t>
+            </w:r>
+          </w:p>
+          <w:p>
+            <w:pPr>
+              <w:cnfStyle w:val="000000100000" w:firstRow="0" w:lastRow="0" w:firstColumn="0" w:lastColumn="0" w:oddVBand="0" w:evenVBand="0" w:oddHBand="1" w:evenHBand="0" w:firstRowFirstColumn="0" w:firstRowLastColumn="0" w:lastRowFirstColumn="0" w:lastRowLastColumn="0"/>
+              <w:rPr>
+                <w:rFonts w:hint="eastAsia"/>
+              </w:rPr>
+            </w:pPr>
+          </w:p>
+        </w:tc>
+        <w:tc>
+          <w:tcPr>
+            <w:tcW w:w="1977" w:type="dxa"/>
+          </w:tcPr>
+          <w:p>
+            <w:pPr>
+              <w:cnfStyle w:val="000000100000" w:firstRow="0" w:lastRow="0" w:firstColumn="0" w:lastColumn="0" w:oddVBand="0" w:evenVBand="0" w:oddHBand="1" w:evenHBand="0" w:firstRowFirstColumn="0" w:firstRowLastColumn="0" w:lastRowFirstColumn="0" w:lastRowLastColumn="0"/>
+            </w:pPr>
+            <w:r>
+              <w:t>andExpect(</w:t>
+            </w:r>
+            <w:r>
+              <w:rPr>
+                <w:i/>
+                <w:iCs/>
+              </w:rPr>
+              <w:t>redirectedUrl</w:t>
+            </w:r>
+            <w:r>
+              <w:t>("/login")</w:t>
+            </w:r>
+            <w:r>
+              <w:rPr>
+                <w:rFonts w:hint="eastAsia"/>
+              </w:rPr>
+              <w:t>通过</w:t>
+            </w:r>
+          </w:p>
+          <w:p>
+            <w:pPr>
+              <w:cnfStyle w:val="000000100000" w:firstRow="0" w:lastRow="0" w:firstColumn="0" w:lastColumn="0" w:oddVBand="0" w:evenVBand="0" w:oddHBand="1" w:evenHBand="0" w:firstRowFirstColumn="0" w:firstRowLastColumn="0" w:lastRowFirstColumn="0" w:lastRowLastColumn="0"/>
+            </w:pPr>
+            <w:r>
+              <w:rPr>
+                <w:i/>
+                <w:iCs/>
+              </w:rPr>
+              <w:t>verify</w:t>
+            </w:r>
+            <w:r>
+              <w:t>(userService).create(</w:t>
+            </w:r>
+            <w:r>
+              <w:rPr>
+                <w:i/>
+                <w:iCs/>
+              </w:rPr>
+              <w:t>any</w:t>
+            </w:r>
+            <w:r>
+              <w:t>());</w:t>
+            </w:r>
+            <w:r>
+              <w:rPr>
+                <w:rFonts w:hint="eastAsia"/>
+              </w:rPr>
+              <w:t>通过</w:t>
+            </w:r>
+          </w:p>
+          <w:p>
+            <w:pPr>
+              <w:cnfStyle w:val="000000100000" w:firstRow="0" w:lastRow="0" w:firstColumn="0" w:lastColumn="0" w:oddVBand="0" w:evenVBand="0" w:oddHBand="1" w:evenHBand="0" w:firstRowFirstColumn="0" w:firstRowLastColumn="0" w:lastRowFirstColumn="0" w:lastRowLastColumn="0"/>
+            </w:pPr>
+          </w:p>
+        </w:tc>
+        <w:tc>
+          <w:tcPr>
+            <w:tcW w:w="340" w:type="dxa"/>
+          </w:tcPr>
+          <w:p>
+            <w:pPr>
+              <w:cnfStyle w:val="000000100000" w:firstRow="0" w:lastRow="0" w:firstColumn="0" w:lastColumn="0" w:oddVBand="0" w:evenVBand="0" w:oddHBand="1" w:evenHBand="0" w:firstRowFirstColumn="0" w:firstRowLastColumn="0" w:lastRowFirstColumn="0" w:lastRowLastColumn="0"/>
+            </w:pPr>
+          </w:p>
+        </w:tc>
+      </w:tr>
+    </w:tbl>
+    <w:p>
+      <w:pPr>
+        <w:pStyle w:val="2"/>
+      </w:pPr>
+      <w:r>
+        <w:rPr>
+          <w:rFonts w:hint="eastAsia"/>
+        </w:rPr>
+        <w:t>2.</w:t>
+      </w:r>
+      <w:r>
+        <w:rPr>
+          <w:rFonts w:hint="eastAsia"/>
+        </w:rPr>
+        <w:t>5</w:t>
+      </w:r>
+      <w:r>
+        <w:rPr>
+          <w:rFonts w:hint="eastAsia"/>
+        </w:rPr>
+        <w:t>、Unit_</w:t>
+      </w:r>
+      <w:r>
+        <w:t>002_Fuction_00</w:t>
+      </w:r>
+      <w:r>
+        <w:rPr>
+          <w:rFonts w:hint="eastAsia"/>
+        </w:rPr>
+        <w:t>5</w:t>
+      </w:r>
+    </w:p>
+    <w:p>
+      <w:pPr>
+        <w:rPr>
+          <w:sz w:val="24"/>
+          <w:szCs w:val="24"/>
+        </w:rPr>
+      </w:pPr>
+      <w:r>
+        <w:rPr>
+          <w:sz w:val="24"/>
+          <w:szCs w:val="24"/>
+        </w:rPr>
+        <w:tab/>
+      </w:r>
+      <w:r>
+        <w:rPr>
+          <w:rFonts w:hint="eastAsia"/>
+          <w:sz w:val="24"/>
+          <w:szCs w:val="24"/>
+        </w:rPr>
+        <w:t>待测试的方法为UserController类中的</w:t>
+      </w:r>
+      <w:r>
+        <w:rPr>
+          <w:sz w:val="24"/>
+          <w:szCs w:val="24"/>
+        </w:rPr>
+        <w:t>logout(HttpServletRequest request, HttpServletResponse response)</w:t>
+      </w:r>
+      <w:r>
+        <w:rPr>
+          <w:rFonts w:hint="eastAsia"/>
+          <w:sz w:val="24"/>
+          <w:szCs w:val="24"/>
+        </w:rPr>
+        <w:t>方法</w:t>
+      </w:r>
+    </w:p>
+    <w:p>
+      <w:pPr>
+        <w:rPr>
+          <w:sz w:val="24"/>
+          <w:szCs w:val="24"/>
+        </w:rPr>
+      </w:pPr>
+      <w:r>
+        <w:rPr>
+          <w:sz w:val="24"/>
+          <w:szCs w:val="24"/>
+        </w:rPr>
+        <w:tab/>
+      </w:r>
+      <w:r>
+        <w:rPr>
+          <w:rFonts w:hint="eastAsia"/>
+          <w:sz w:val="24"/>
+          <w:szCs w:val="24"/>
+        </w:rPr>
+        <w:t>该方法收到</w:t>
+      </w:r>
+      <w:r>
+        <w:rPr>
+          <w:rFonts w:hint="eastAsia"/>
+          <w:sz w:val="24"/>
+          <w:szCs w:val="24"/>
+        </w:rPr>
+        <w:t>用户</w:t>
+      </w:r>
+      <w:r>
+        <w:rPr>
+          <w:rFonts w:hint="eastAsia"/>
+          <w:sz w:val="24"/>
+          <w:szCs w:val="24"/>
+        </w:rPr>
+        <w:t>前端传来的get请求后，注销session，打印“log</w:t>
+      </w:r>
+      <w:r>
+        <w:rPr>
+          <w:sz w:val="24"/>
+          <w:szCs w:val="24"/>
+        </w:rPr>
+        <w:t xml:space="preserve"> </w:t>
+      </w:r>
+      <w:r>
+        <w:rPr>
+          <w:rFonts w:hint="eastAsia"/>
+          <w:sz w:val="24"/>
+          <w:szCs w:val="24"/>
+        </w:rPr>
+        <w:t>out</w:t>
+      </w:r>
+      <w:r>
+        <w:rPr>
+          <w:sz w:val="24"/>
+          <w:szCs w:val="24"/>
+        </w:rPr>
+        <w:t xml:space="preserve"> </w:t>
+      </w:r>
+      <w:r>
+        <w:rPr>
+          <w:rFonts w:hint="eastAsia"/>
+          <w:sz w:val="24"/>
+          <w:szCs w:val="24"/>
+        </w:rPr>
+        <w:t>success！”后返回到index界面。</w:t>
+      </w:r>
+    </w:p>
+    <w:p>
+      <w:pPr>
+        <w:rPr>
+          <w:sz w:val="24"/>
+          <w:szCs w:val="24"/>
+        </w:rPr>
+      </w:pPr>
+      <w:r>
+        <w:rPr>
+          <w:sz w:val="24"/>
+          <w:szCs w:val="24"/>
+        </w:rPr>
+        <w:tab/>
+      </w:r>
+      <w:r>
+        <w:rPr>
+          <w:rFonts w:hint="eastAsia"/>
+          <w:sz w:val="24"/>
+          <w:szCs w:val="24"/>
+        </w:rPr>
+        <w:t>为了确认是否返回到正确的界面，我们设计了如下单个测试用例：</w:t>
+      </w:r>
+    </w:p>
+    <w:tbl>
+      <w:tblPr>
+        <w:tblStyle w:val="2-1"/>
+        <w:tblW w:w="0" w:type="auto"/>
+        <w:tblLook w:val="04A0" w:firstRow="1" w:lastRow="0" w:firstColumn="1" w:lastColumn="0" w:noHBand="0" w:noVBand="1"/>
+      </w:tblPr>
+      <w:tblGrid>
+        <w:gridCol w:w="436"/>
+        <w:gridCol w:w="4071"/>
+        <w:gridCol w:w="3363"/>
+        <w:gridCol w:w="436"/>
+      </w:tblGrid>
+      <w:tr>
+        <w:trPr>
+          <w:cnfStyle w:val="100000000000" w:firstRow="1" w:lastRow="0" w:firstColumn="0" w:lastColumn="0" w:oddVBand="0" w:evenVBand="0" w:oddHBand="0" w:evenHBand="0" w:firstRowFirstColumn="0" w:firstRowLastColumn="0" w:lastRowFirstColumn="0" w:lastRowLastColumn="0"/>
+        </w:trPr>
+        <w:tc>
+          <w:tcPr>
+            <w:cnfStyle w:val="001000000000" w:firstRow="0" w:lastRow="0" w:firstColumn="1" w:lastColumn="0" w:oddVBand="0" w:evenVBand="0" w:oddHBand="0" w:evenHBand="0" w:firstRowFirstColumn="0" w:firstRowLastColumn="0" w:lastRowFirstColumn="0" w:lastRowLastColumn="0"/>
+            <w:tcW w:w="436" w:type="dxa"/>
+          </w:tcPr>
+          <w:p>
+            <w:r>
+              <w:rPr>
+                <w:rFonts w:hint="eastAsia"/>
+              </w:rPr>
+              <w:t>序号</w:t>
+            </w:r>
+          </w:p>
+        </w:tc>
+        <w:tc>
+          <w:tcPr>
+            <w:tcW w:w="4071" w:type="dxa"/>
+          </w:tcPr>
+          <w:p>
+            <w:pPr>
+              <w:cnfStyle w:val="100000000000" w:firstRow="1" w:lastRow="0" w:firstColumn="0" w:lastColumn="0" w:oddVBand="0" w:evenVBand="0" w:oddHBand="0" w:evenHBand="0" w:firstRowFirstColumn="0" w:firstRowLastColumn="0" w:lastRowFirstColumn="0" w:lastRowLastColumn="0"/>
+            </w:pPr>
+            <w:r>
+              <w:rPr>
+                <w:rFonts w:hint="eastAsia"/>
+              </w:rPr>
+              <w:t>输入变量</w:t>
+            </w:r>
+          </w:p>
+        </w:tc>
+        <w:tc>
+          <w:tcPr>
+            <w:tcW w:w="3363" w:type="dxa"/>
+          </w:tcPr>
+          <w:p>
+            <w:pPr>
+              <w:cnfStyle w:val="100000000000" w:firstRow="1" w:lastRow="0" w:firstColumn="0" w:lastColumn="0" w:oddVBand="0" w:evenVBand="0" w:oddHBand="0" w:evenHBand="0" w:firstRowFirstColumn="0" w:firstRowLastColumn="0" w:lastRowFirstColumn="0" w:lastRowLastColumn="0"/>
+            </w:pPr>
+            <w:r>
+              <w:rPr>
+                <w:rFonts w:hint="eastAsia"/>
+              </w:rPr>
+              <w:t>预期输出</w:t>
+            </w:r>
+          </w:p>
+        </w:tc>
+        <w:tc>
+          <w:tcPr>
+            <w:tcW w:w="436" w:type="dxa"/>
+          </w:tcPr>
+          <w:p>
+            <w:pPr>
+              <w:cnfStyle w:val="100000000000" w:firstRow="1" w:lastRow="0" w:firstColumn="0" w:lastColumn="0" w:oddVBand="0" w:evenVBand="0" w:oddHBand="0" w:evenHBand="0" w:firstRowFirstColumn="0" w:firstRowLastColumn="0" w:lastRowFirstColumn="0" w:lastRowLastColumn="0"/>
+            </w:pPr>
+            <w:r>
+              <w:rPr>
+                <w:rFonts w:hint="eastAsia"/>
+              </w:rPr>
+              <w:t>执行结果</w:t>
+            </w:r>
+          </w:p>
+        </w:tc>
+      </w:tr>
+      <w:tr>
+        <w:trPr>
+          <w:cnfStyle w:val="000000100000" w:firstRow="0" w:lastRow="0" w:firstColumn="0" w:lastColumn="0" w:oddVBand="0" w:evenVBand="0" w:oddHBand="1" w:evenHBand="0" w:firstRowFirstColumn="0" w:firstRowLastColumn="0" w:lastRowFirstColumn="0" w:lastRowLastColumn="0"/>
+        </w:trPr>
+        <w:tc>
+          <w:tcPr>
+            <w:cnfStyle w:val="001000000000" w:firstRow="0" w:lastRow="0" w:firstColumn="1" w:lastColumn="0" w:oddVBand="0" w:evenVBand="0" w:oddHBand="0" w:evenHBand="0" w:firstRowFirstColumn="0" w:firstRowLastColumn="0" w:lastRowFirstColumn="0" w:lastRowLastColumn="0"/>
+            <w:tcW w:w="436" w:type="dxa"/>
+          </w:tcPr>
+          <w:p>
+            <w:r>
+              <w:rPr>
+                <w:rFonts w:hint="eastAsia"/>
+              </w:rPr>
+              <w:t>1</w:t>
+            </w:r>
+          </w:p>
+        </w:tc>
+        <w:tc>
+          <w:tcPr>
+            <w:tcW w:w="4071" w:type="dxa"/>
+          </w:tcPr>
+          <w:p>
+            <w:pPr>
+              <w:cnfStyle w:val="000000100000" w:firstRow="0" w:lastRow="0" w:firstColumn="0" w:lastColumn="0" w:oddVBand="0" w:evenVBand="0" w:oddHBand="1" w:evenHBand="0" w:firstRowFirstColumn="0" w:firstRowLastColumn="0" w:lastRowFirstColumn="0" w:lastRowLastColumn="0"/>
+            </w:pPr>
+            <w:r>
+              <w:rPr>
+                <w:i/>
+                <w:iCs/>
+              </w:rPr>
+              <w:t>get</w:t>
+            </w:r>
+            <w:r>
+              <w:t>("/logout.do")</w:t>
+            </w:r>
+          </w:p>
+          <w:p>
+            <w:pPr>
+              <w:cnfStyle w:val="000000100000" w:firstRow="0" w:lastRow="0" w:firstColumn="0" w:lastColumn="0" w:oddVBand="0" w:evenVBand="0" w:oddHBand="1" w:evenHBand="0" w:firstRowFirstColumn="0" w:firstRowLastColumn="0" w:lastRowFirstColumn="0" w:lastRowLastColumn="0"/>
+              <w:rPr>
+                <w:rFonts w:hint="eastAsia"/>
+              </w:rPr>
+            </w:pPr>
+          </w:p>
+        </w:tc>
+        <w:tc>
+          <w:tcPr>
+            <w:tcW w:w="3363" w:type="dxa"/>
+          </w:tcPr>
+          <w:p>
+            <w:pPr>
+              <w:cnfStyle w:val="000000100000" w:firstRow="0" w:lastRow="0" w:firstColumn="0" w:lastColumn="0" w:oddVBand="0" w:evenVBand="0" w:oddHBand="1" w:evenHBand="0" w:firstRowFirstColumn="0" w:firstRowLastColumn="0" w:lastRowFirstColumn="0" w:lastRowLastColumn="0"/>
+              <w:rPr>
+                <w:rFonts w:hint="eastAsia"/>
+              </w:rPr>
+            </w:pPr>
+            <w:r>
+              <w:t>andExpect(</w:t>
+            </w:r>
+            <w:r>
+              <w:rPr>
+                <w:i/>
+                <w:iCs/>
+              </w:rPr>
+              <w:t>redirectedUrl</w:t>
+            </w:r>
+            <w:r>
+              <w:t>("/index")</w:t>
+            </w:r>
+            <w:r>
+              <w:rPr>
+                <w:rFonts w:hint="eastAsia"/>
+              </w:rPr>
+              <w:t>通过</w:t>
+            </w:r>
+          </w:p>
+        </w:tc>
+        <w:tc>
+          <w:tcPr>
+            <w:tcW w:w="436" w:type="dxa"/>
+          </w:tcPr>
+          <w:p>
+            <w:pPr>
+              <w:cnfStyle w:val="000000100000" w:firstRow="0" w:lastRow="0" w:firstColumn="0" w:lastColumn="0" w:oddVBand="0" w:evenVBand="0" w:oddHBand="1" w:evenHBand="0" w:firstRowFirstColumn="0" w:firstRowLastColumn="0" w:lastRowFirstColumn="0" w:lastRowLastColumn="0"/>
+            </w:pPr>
+          </w:p>
+        </w:tc>
+      </w:tr>
+    </w:tbl>
+    <w:p>
+      <w:pPr>
+        <w:pStyle w:val="2"/>
+      </w:pPr>
+      <w:r>
+        <w:rPr>
+          <w:rFonts w:hint="eastAsia"/>
+        </w:rPr>
+        <w:t>2.</w:t>
+      </w:r>
+      <w:r>
+        <w:rPr>
+          <w:rFonts w:hint="eastAsia"/>
+        </w:rPr>
+        <w:t>6</w:t>
+      </w:r>
+      <w:r>
+        <w:rPr>
+          <w:rFonts w:hint="eastAsia"/>
+        </w:rPr>
+        <w:t>、Unit_</w:t>
+      </w:r>
+      <w:r>
+        <w:t>002_Fuction_00</w:t>
+      </w:r>
+      <w:r>
+        <w:rPr>
+          <w:rFonts w:hint="eastAsia"/>
+        </w:rPr>
+        <w:t>6</w:t>
+      </w:r>
+    </w:p>
+    <w:p>
+      <w:pPr>
+        <w:rPr>
+          <w:sz w:val="24"/>
+          <w:szCs w:val="24"/>
+        </w:rPr>
+      </w:pPr>
+      <w:r>
+        <w:rPr>
+          <w:sz w:val="24"/>
+          <w:szCs w:val="24"/>
+        </w:rPr>
+        <w:tab/>
+      </w:r>
+      <w:r>
+        <w:rPr>
+          <w:rFonts w:hint="eastAsia"/>
+          <w:sz w:val="24"/>
+          <w:szCs w:val="24"/>
+        </w:rPr>
+        <w:t>待测试的方法为UserController类中的</w:t>
+      </w:r>
+      <w:r>
+        <w:rPr>
+          <w:rFonts w:hint="eastAsia"/>
+          <w:sz w:val="24"/>
+          <w:szCs w:val="24"/>
+        </w:rPr>
+        <w:t>v</w:t>
+      </w:r>
+      <w:r>
+        <w:rPr>
+          <w:sz w:val="24"/>
+          <w:szCs w:val="24"/>
+        </w:rPr>
+        <w:t>oid quit (HttpServletRequest resquest, HttpServletResponse response)</w:t>
+      </w:r>
+      <w:r>
+        <w:rPr>
+          <w:rFonts w:hint="eastAsia"/>
+          <w:sz w:val="24"/>
+          <w:szCs w:val="24"/>
+        </w:rPr>
+        <w:t>方法</w:t>
+      </w:r>
+    </w:p>
+    <w:p>
+      <w:pPr>
+        <w:rPr>
+          <w:sz w:val="24"/>
+          <w:szCs w:val="24"/>
+        </w:rPr>
+      </w:pPr>
+      <w:r>
+        <w:rPr>
+          <w:sz w:val="24"/>
+          <w:szCs w:val="24"/>
+        </w:rPr>
+        <w:tab/>
+      </w:r>
+      <w:r>
+        <w:rPr>
+          <w:rFonts w:hint="eastAsia"/>
+          <w:sz w:val="24"/>
+          <w:szCs w:val="24"/>
+        </w:rPr>
+        <w:t>该方法收到</w:t>
+      </w:r>
+      <w:r>
+        <w:rPr>
+          <w:rFonts w:hint="eastAsia"/>
+          <w:sz w:val="24"/>
+          <w:szCs w:val="24"/>
+        </w:rPr>
+        <w:t>管理员</w:t>
+      </w:r>
+      <w:r>
+        <w:rPr>
+          <w:rFonts w:hint="eastAsia"/>
+          <w:sz w:val="24"/>
+          <w:szCs w:val="24"/>
+        </w:rPr>
+        <w:t>前端传来的get请求后，注销session，打印“log</w:t>
+      </w:r>
+      <w:r>
+        <w:rPr>
+          <w:sz w:val="24"/>
+          <w:szCs w:val="24"/>
+        </w:rPr>
+        <w:t xml:space="preserve"> </w:t>
+      </w:r>
+      <w:r>
+        <w:rPr>
+          <w:rFonts w:hint="eastAsia"/>
+          <w:sz w:val="24"/>
+          <w:szCs w:val="24"/>
+        </w:rPr>
+        <w:t>out</w:t>
+      </w:r>
+      <w:r>
+        <w:rPr>
+          <w:sz w:val="24"/>
+          <w:szCs w:val="24"/>
+        </w:rPr>
+        <w:t xml:space="preserve"> </w:t>
+      </w:r>
+      <w:r>
+        <w:rPr>
+          <w:rFonts w:hint="eastAsia"/>
+          <w:sz w:val="24"/>
+          <w:szCs w:val="24"/>
+        </w:rPr>
+        <w:t>success！”后返回到index界面。</w:t>
+      </w:r>
+    </w:p>
+    <w:p>
+      <w:pPr>
+        <w:rPr>
+          <w:sz w:val="24"/>
+          <w:szCs w:val="24"/>
+        </w:rPr>
+      </w:pPr>
+      <w:r>
+        <w:rPr>
+          <w:sz w:val="24"/>
+          <w:szCs w:val="24"/>
+        </w:rPr>
+        <w:tab/>
+      </w:r>
+      <w:r>
+        <w:rPr>
+          <w:rFonts w:hint="eastAsia"/>
+          <w:sz w:val="24"/>
+          <w:szCs w:val="24"/>
+        </w:rPr>
+        <w:t>为了确认是否返回到正确的界面，我们设计了如下单个测试用例：</w:t>
+      </w:r>
+    </w:p>
+    <w:tbl>
+      <w:tblPr>
+        <w:tblStyle w:val="2-1"/>
+        <w:tblW w:w="0" w:type="auto"/>
+        <w:tblLook w:val="04A0" w:firstRow="1" w:lastRow="0" w:firstColumn="1" w:lastColumn="0" w:noHBand="0" w:noVBand="1"/>
+      </w:tblPr>
+      <w:tblGrid>
+        <w:gridCol w:w="436"/>
+        <w:gridCol w:w="4071"/>
+        <w:gridCol w:w="3363"/>
+        <w:gridCol w:w="436"/>
+      </w:tblGrid>
+      <w:tr>
+        <w:trPr>
+          <w:cnfStyle w:val="100000000000" w:firstRow="1" w:lastRow="0" w:firstColumn="0" w:lastColumn="0" w:oddVBand="0" w:evenVBand="0" w:oddHBand="0" w:evenHBand="0" w:firstRowFirstColumn="0" w:firstRowLastColumn="0" w:lastRowFirstColumn="0" w:lastRowLastColumn="0"/>
+        </w:trPr>
+        <w:tc>
+          <w:tcPr>
+            <w:cnfStyle w:val="001000000000" w:firstRow="0" w:lastRow="0" w:firstColumn="1" w:lastColumn="0" w:oddVBand="0" w:evenVBand="0" w:oddHBand="0" w:evenHBand="0" w:firstRowFirstColumn="0" w:firstRowLastColumn="0" w:lastRowFirstColumn="0" w:lastRowLastColumn="0"/>
+            <w:tcW w:w="436" w:type="dxa"/>
+          </w:tcPr>
+          <w:p>
+            <w:r>
+              <w:rPr>
+                <w:rFonts w:hint="eastAsia"/>
+              </w:rPr>
+              <w:lastRenderedPageBreak/>
+              <w:t>序号</w:t>
+            </w:r>
+          </w:p>
+        </w:tc>
+        <w:tc>
+          <w:tcPr>
+            <w:tcW w:w="4071" w:type="dxa"/>
+          </w:tcPr>
+          <w:p>
+            <w:pPr>
+              <w:cnfStyle w:val="100000000000" w:firstRow="1" w:lastRow="0" w:firstColumn="0" w:lastColumn="0" w:oddVBand="0" w:evenVBand="0" w:oddHBand="0" w:evenHBand="0" w:firstRowFirstColumn="0" w:firstRowLastColumn="0" w:lastRowFirstColumn="0" w:lastRowLastColumn="0"/>
+            </w:pPr>
+            <w:r>
+              <w:rPr>
+                <w:rFonts w:hint="eastAsia"/>
+              </w:rPr>
+              <w:t>输入变量</w:t>
+            </w:r>
+          </w:p>
+        </w:tc>
+        <w:tc>
+          <w:tcPr>
+            <w:tcW w:w="3363" w:type="dxa"/>
+          </w:tcPr>
+          <w:p>
+            <w:pPr>
+              <w:cnfStyle w:val="100000000000" w:firstRow="1" w:lastRow="0" w:firstColumn="0" w:lastColumn="0" w:oddVBand="0" w:evenVBand="0" w:oddHBand="0" w:evenHBand="0" w:firstRowFirstColumn="0" w:firstRowLastColumn="0" w:lastRowFirstColumn="0" w:lastRowLastColumn="0"/>
+            </w:pPr>
+            <w:r>
+              <w:rPr>
+                <w:rFonts w:hint="eastAsia"/>
+              </w:rPr>
+              <w:t>预期输出</w:t>
+            </w:r>
+          </w:p>
+        </w:tc>
+        <w:tc>
+          <w:tcPr>
+            <w:tcW w:w="436" w:type="dxa"/>
+          </w:tcPr>
+          <w:p>
+            <w:pPr>
+              <w:cnfStyle w:val="100000000000" w:firstRow="1" w:lastRow="0" w:firstColumn="0" w:lastColumn="0" w:oddVBand="0" w:evenVBand="0" w:oddHBand="0" w:evenHBand="0" w:firstRowFirstColumn="0" w:firstRowLastColumn="0" w:lastRowFirstColumn="0" w:lastRowLastColumn="0"/>
+            </w:pPr>
+            <w:r>
+              <w:rPr>
+                <w:rFonts w:hint="eastAsia"/>
+              </w:rPr>
+              <w:t>执行结果</w:t>
+            </w:r>
+          </w:p>
+        </w:tc>
+      </w:tr>
+      <w:tr>
+        <w:trPr>
+          <w:cnfStyle w:val="000000100000" w:firstRow="0" w:lastRow="0" w:firstColumn="0" w:lastColumn="0" w:oddVBand="0" w:evenVBand="0" w:oddHBand="1" w:evenHBand="0" w:firstRowFirstColumn="0" w:firstRowLastColumn="0" w:lastRowFirstColumn="0" w:lastRowLastColumn="0"/>
+        </w:trPr>
+        <w:tc>
+          <w:tcPr>
+            <w:cnfStyle w:val="001000000000" w:firstRow="0" w:lastRow="0" w:firstColumn="1" w:lastColumn="0" w:oddVBand="0" w:evenVBand="0" w:oddHBand="0" w:evenHBand="0" w:firstRowFirstColumn="0" w:firstRowLastColumn="0" w:lastRowFirstColumn="0" w:lastRowLastColumn="0"/>
+            <w:tcW w:w="436" w:type="dxa"/>
+          </w:tcPr>
+          <w:p>
+            <w:r>
+              <w:rPr>
+                <w:rFonts w:hint="eastAsia"/>
+              </w:rPr>
+              <w:t>1</w:t>
+            </w:r>
+          </w:p>
+        </w:tc>
+        <w:tc>
+          <w:tcPr>
+            <w:tcW w:w="4071" w:type="dxa"/>
+          </w:tcPr>
+          <w:p>
+            <w:pPr>
+              <w:cnfStyle w:val="000000100000" w:firstRow="0" w:lastRow="0" w:firstColumn="0" w:lastColumn="0" w:oddVBand="0" w:evenVBand="0" w:oddHBand="1" w:evenHBand="0" w:firstRowFirstColumn="0" w:firstRowLastColumn="0" w:lastRowFirstColumn="0" w:lastRowLastColumn="0"/>
+            </w:pPr>
+            <w:r>
+              <w:rPr>
+                <w:i/>
+                <w:iCs/>
+              </w:rPr>
+              <w:t>get</w:t>
+            </w:r>
+            <w:r>
+              <w:t>("/logout.do")</w:t>
+            </w:r>
+          </w:p>
+          <w:p>
+            <w:pPr>
+              <w:cnfStyle w:val="000000100000" w:firstRow="0" w:lastRow="0" w:firstColumn="0" w:lastColumn="0" w:oddVBand="0" w:evenVBand="0" w:oddHBand="1" w:evenHBand="0" w:firstRowFirstColumn="0" w:firstRowLastColumn="0" w:lastRowFirstColumn="0" w:lastRowLastColumn="0"/>
+              <w:rPr>
+                <w:rFonts w:hint="eastAsia"/>
+              </w:rPr>
+            </w:pPr>
+          </w:p>
+        </w:tc>
+        <w:tc>
+          <w:tcPr>
+            <w:tcW w:w="3363" w:type="dxa"/>
+          </w:tcPr>
+          <w:p>
+            <w:pPr>
+              <w:cnfStyle w:val="000000100000" w:firstRow="0" w:lastRow="0" w:firstColumn="0" w:lastColumn="0" w:oddVBand="0" w:evenVBand="0" w:oddHBand="1" w:evenHBand="0" w:firstRowFirstColumn="0" w:firstRowLastColumn="0" w:lastRowFirstColumn="0" w:lastRowLastColumn="0"/>
+              <w:rPr>
+                <w:rFonts w:hint="eastAsia"/>
+              </w:rPr>
+            </w:pPr>
+            <w:r>
+              <w:t>andExpect(</w:t>
+            </w:r>
+            <w:r>
+              <w:rPr>
+                <w:i/>
+                <w:iCs/>
+              </w:rPr>
+              <w:t>redirectedUrl</w:t>
+            </w:r>
+            <w:r>
+              <w:t>("/index")</w:t>
+            </w:r>
+            <w:r>
+              <w:rPr>
+                <w:rFonts w:hint="eastAsia"/>
+              </w:rPr>
+              <w:t>通过</w:t>
+            </w:r>
+          </w:p>
+        </w:tc>
+        <w:tc>
+          <w:tcPr>
+            <w:tcW w:w="436" w:type="dxa"/>
+          </w:tcPr>
+          <w:p>
+            <w:pPr>
+              <w:cnfStyle w:val="000000100000" w:firstRow="0" w:lastRow="0" w:firstColumn="0" w:lastColumn="0" w:oddVBand="0" w:evenVBand="0" w:oddHBand="1" w:evenHBand="0" w:firstRowFirstColumn="0" w:firstRowLastColumn="0" w:lastRowFirstColumn="0" w:lastRowLastColumn="0"/>
+            </w:pPr>
+          </w:p>
+        </w:tc>
+      </w:tr>
+    </w:tbl>
+    <w:p>
+      <w:pPr>
+        <w:pStyle w:val="2"/>
+      </w:pPr>
+      <w:r>
+        <w:rPr>
+          <w:rFonts w:hint="eastAsia"/>
+        </w:rPr>
+        <w:t>2.</w:t>
+      </w:r>
+      <w:r>
+        <w:rPr>
+          <w:rFonts w:hint="eastAsia"/>
+        </w:rPr>
+        <w:t>7</w:t>
+      </w:r>
+      <w:r>
+        <w:rPr>
+          <w:rFonts w:hint="eastAsia"/>
+        </w:rPr>
+        <w:t>、Unit_</w:t>
+      </w:r>
+      <w:r>
+        <w:t>002_Fuction_00</w:t>
+      </w:r>
+      <w:r>
+        <w:rPr>
+          <w:rFonts w:hint="eastAsia"/>
+        </w:rPr>
+        <w:t>7</w:t>
+      </w:r>
+    </w:p>
+    <w:p>
+      <w:pPr>
+        <w:rPr>
+          <w:sz w:val="24"/>
+          <w:szCs w:val="24"/>
+        </w:rPr>
+      </w:pPr>
+      <w:r>
+        <w:rPr>
+          <w:sz w:val="24"/>
+          <w:szCs w:val="24"/>
+        </w:rPr>
+        <w:tab/>
+      </w:r>
+      <w:r>
+        <w:rPr>
+          <w:rFonts w:hint="eastAsia"/>
+          <w:sz w:val="24"/>
+          <w:szCs w:val="24"/>
+        </w:rPr>
+        <w:t>待测试的方法为UserController类中的</w:t>
+      </w:r>
+      <w:r>
+        <w:rPr>
+          <w:sz w:val="24"/>
+          <w:szCs w:val="24"/>
+        </w:rPr>
+        <w:t>void updateUser(String userName, String UserId, String passwordNew,String email, String phone, MultipartFile picture,HttpServletRequest request, HttpServletResponse response)</w:t>
+      </w:r>
+      <w:r>
+        <w:rPr>
+          <w:rFonts w:hint="eastAsia"/>
+          <w:sz w:val="24"/>
+          <w:szCs w:val="24"/>
+        </w:rPr>
+        <w:t>方法</w:t>
+      </w:r>
+    </w:p>
+    <w:p>
+      <w:pPr>
+        <w:rPr>
+          <w:sz w:val="24"/>
+          <w:szCs w:val="24"/>
+        </w:rPr>
+      </w:pPr>
+      <w:r>
+        <w:rPr>
+          <w:sz w:val="24"/>
+          <w:szCs w:val="24"/>
+        </w:rPr>
+        <w:tab/>
+      </w:r>
+      <w:r>
+        <w:rPr>
+          <w:rFonts w:hint="eastAsia"/>
+          <w:sz w:val="24"/>
+          <w:szCs w:val="24"/>
+        </w:rPr>
+        <w:t>该方法收到前端传来的userName、userID、password</w:t>
+      </w:r>
+      <w:r>
+        <w:rPr>
+          <w:rFonts w:hint="eastAsia"/>
+          <w:sz w:val="24"/>
+          <w:szCs w:val="24"/>
+        </w:rPr>
+        <w:t>New</w:t>
+      </w:r>
+      <w:r>
+        <w:rPr>
+          <w:rFonts w:hint="eastAsia"/>
+          <w:sz w:val="24"/>
+          <w:szCs w:val="24"/>
+        </w:rPr>
+        <w:t>、email、phone、picture</w:t>
+      </w:r>
+      <w:r>
+        <w:rPr>
+          <w:rFonts w:hint="eastAsia"/>
+          <w:sz w:val="24"/>
+          <w:szCs w:val="24"/>
+        </w:rPr>
+        <w:t>参数后，</w:t>
+      </w:r>
+      <w:r>
+        <w:rPr>
+          <w:rFonts w:hint="eastAsia"/>
+          <w:sz w:val="24"/>
+          <w:szCs w:val="24"/>
+        </w:rPr>
+        <w:t>对passwordNew和picture进行判断，调用userService中的updateUesr函数后对session中的user信息进行更新，最后返回到user_info界面。</w:t>
+      </w:r>
+    </w:p>
+    <w:p>
+      <w:pPr>
+        <w:rPr>
+          <w:sz w:val="24"/>
+          <w:szCs w:val="24"/>
+        </w:rPr>
+      </w:pPr>
+      <w:r>
+        <w:rPr>
+          <w:sz w:val="24"/>
+          <w:szCs w:val="24"/>
+        </w:rPr>
+        <w:tab/>
+      </w:r>
+      <w:r>
+        <w:rPr>
+          <w:rFonts w:hint="eastAsia"/>
+          <w:sz w:val="24"/>
+          <w:szCs w:val="24"/>
+        </w:rPr>
+        <w:t>为了实现</w:t>
+      </w:r>
+      <w:r>
+        <w:rPr>
+          <w:rFonts w:hint="eastAsia"/>
+          <w:sz w:val="24"/>
+          <w:szCs w:val="24"/>
+        </w:rPr>
+        <w:t>条件组合</w:t>
+      </w:r>
+      <w:r>
+        <w:rPr>
+          <w:rFonts w:hint="eastAsia"/>
+          <w:sz w:val="24"/>
+          <w:szCs w:val="24"/>
+        </w:rPr>
+        <w:t>覆盖</w:t>
+      </w:r>
+      <w:r>
+        <w:rPr>
+          <w:rFonts w:hint="eastAsia"/>
+          <w:sz w:val="24"/>
+          <w:szCs w:val="24"/>
+        </w:rPr>
+        <w:t>和测试该方法是否调用正确的函数和返回正确的界面</w:t>
+      </w:r>
+      <w:r>
+        <w:rPr>
+          <w:rFonts w:hint="eastAsia"/>
+          <w:sz w:val="24"/>
+          <w:szCs w:val="24"/>
+        </w:rPr>
+        <w:t>，我们需要</w:t>
+      </w:r>
+      <w:proofErr w:type="gramStart"/>
+      <w:r>
+        <w:rPr>
+          <w:rFonts w:hint="eastAsia"/>
+          <w:sz w:val="24"/>
+          <w:szCs w:val="24"/>
+        </w:rPr>
+        <w:t>对每中条件</w:t>
+      </w:r>
+      <w:proofErr w:type="gramEnd"/>
+      <w:r>
+        <w:rPr>
+          <w:rFonts w:hint="eastAsia"/>
+          <w:sz w:val="24"/>
+          <w:szCs w:val="24"/>
+        </w:rPr>
+        <w:t>组合的情况设计测试用例</w:t>
+      </w:r>
+      <w:r>
+        <w:rPr>
+          <w:rFonts w:hint="eastAsia"/>
+          <w:sz w:val="24"/>
+          <w:szCs w:val="24"/>
+        </w:rPr>
+        <w:t>，于是我们设计如下</w:t>
+      </w:r>
+      <w:r>
+        <w:rPr>
+          <w:rFonts w:hint="eastAsia"/>
+          <w:sz w:val="24"/>
+          <w:szCs w:val="24"/>
+        </w:rPr>
+        <w:t>6</w:t>
+      </w:r>
+      <w:r>
+        <w:rPr>
+          <w:rFonts w:hint="eastAsia"/>
+          <w:sz w:val="24"/>
+          <w:szCs w:val="24"/>
+        </w:rPr>
+        <w:t>个测试用例：</w:t>
+      </w:r>
+    </w:p>
+    <w:tbl>
+      <w:tblPr>
+        <w:tblStyle w:val="2-1"/>
+        <w:tblW w:w="0" w:type="auto"/>
+        <w:tblLook w:val="04A0" w:firstRow="1" w:lastRow="0" w:firstColumn="1" w:lastColumn="0" w:noHBand="0" w:noVBand="1"/>
+      </w:tblPr>
+      <w:tblGrid>
+        <w:gridCol w:w="315"/>
+        <w:gridCol w:w="5573"/>
+        <w:gridCol w:w="2102"/>
+        <w:gridCol w:w="316"/>
+      </w:tblGrid>
+      <w:tr>
+        <w:trPr>
+          <w:cnfStyle w:val="100000000000" w:firstRow="1" w:lastRow="0" w:firstColumn="0" w:lastColumn="0" w:oddVBand="0" w:evenVBand="0" w:oddHBand="0" w:evenHBand="0" w:firstRowFirstColumn="0" w:firstRowLastColumn="0" w:lastRowFirstColumn="0" w:lastRowLastColumn="0"/>
+        </w:trPr>
+        <w:tc>
+          <w:tcPr>
+            <w:cnfStyle w:val="001000000000" w:firstRow="0" w:lastRow="0" w:firstColumn="1" w:lastColumn="0" w:oddVBand="0" w:evenVBand="0" w:oddHBand="0" w:evenHBand="0" w:firstRowFirstColumn="0" w:firstRowLastColumn="0" w:lastRowFirstColumn="0" w:lastRowLastColumn="0"/>
+            <w:tcW w:w="315" w:type="dxa"/>
+          </w:tcPr>
+          <w:p>
+            <w:r>
+              <w:rPr>
+                <w:rFonts w:hint="eastAsia"/>
+              </w:rPr>
+              <w:t>序号</w:t>
+            </w:r>
+          </w:p>
+        </w:tc>
+        <w:tc>
+          <w:tcPr>
+            <w:tcW w:w="5573" w:type="dxa"/>
+          </w:tcPr>
+          <w:p>
+            <w:pPr>
+              <w:cnfStyle w:val="100000000000" w:firstRow="1" w:lastRow="0" w:firstColumn="0" w:lastColumn="0" w:oddVBand="0" w:evenVBand="0" w:oddHBand="0" w:evenHBand="0" w:firstRowFirstColumn="0" w:firstRowLastColumn="0" w:lastRowFirstColumn="0" w:lastRowLastColumn="0"/>
+            </w:pPr>
+            <w:r>
+              <w:rPr>
+                <w:rFonts w:hint="eastAsia"/>
+              </w:rPr>
+              <w:t>输入变量</w:t>
+            </w:r>
+          </w:p>
+        </w:tc>
+        <w:tc>
+          <w:tcPr>
+            <w:tcW w:w="2102" w:type="dxa"/>
+          </w:tcPr>
+          <w:p>
+            <w:pPr>
+              <w:cnfStyle w:val="100000000000" w:firstRow="1" w:lastRow="0" w:firstColumn="0" w:lastColumn="0" w:oddVBand="0" w:evenVBand="0" w:oddHBand="0" w:evenHBand="0" w:firstRowFirstColumn="0" w:firstRowLastColumn="0" w:lastRowFirstColumn="0" w:lastRowLastColumn="0"/>
+            </w:pPr>
+            <w:r>
+              <w:rPr>
+                <w:rFonts w:hint="eastAsia"/>
+              </w:rPr>
+              <w:t>预期输出</w:t>
+            </w:r>
+          </w:p>
+        </w:tc>
+        <w:tc>
+          <w:tcPr>
+            <w:tcW w:w="316" w:type="dxa"/>
+          </w:tcPr>
+          <w:p>
+            <w:pPr>
+              <w:cnfStyle w:val="100000000000" w:firstRow="1" w:lastRow="0" w:firstColumn="0" w:lastColumn="0" w:oddVBand="0" w:evenVBand="0" w:oddHBand="0" w:evenHBand="0" w:firstRowFirstColumn="0" w:firstRowLastColumn="0" w:lastRowFirstColumn="0" w:lastRowLastColumn="0"/>
+            </w:pPr>
+            <w:r>
+              <w:rPr>
+                <w:rFonts w:hint="eastAsia"/>
+              </w:rPr>
+              <w:t>执行结果</w:t>
+            </w:r>
+          </w:p>
+        </w:tc>
+      </w:tr>
+      <w:tr>
+        <w:trPr>
+          <w:cnfStyle w:val="000000100000" w:firstRow="0" w:lastRow="0" w:firstColumn="0" w:lastColumn="0" w:oddVBand="0" w:evenVBand="0" w:oddHBand="1" w:evenHBand="0" w:firstRowFirstColumn="0" w:firstRowLastColumn="0" w:lastRowFirstColumn="0" w:lastRowLastColumn="0"/>
+        </w:trPr>
+        <w:tc>
+          <w:tcPr>
+            <w:cnfStyle w:val="001000000000" w:firstRow="0" w:lastRow="0" w:firstColumn="1" w:lastColumn="0" w:oddVBand="0" w:evenVBand="0" w:oddHBand="0" w:evenHBand="0" w:firstRowFirstColumn="0" w:firstRowLastColumn="0" w:lastRowFirstColumn="0" w:lastRowLastColumn="0"/>
+            <w:tcW w:w="315" w:type="dxa"/>
+          </w:tcPr>
+          <w:p>
+            <w:r>
+              <w:rPr>
+                <w:rFonts w:hint="eastAsia"/>
+              </w:rPr>
+              <w:t>1</w:t>
+            </w:r>
+          </w:p>
+        </w:tc>
+        <w:tc>
+          <w:tcPr>
+            <w:tcW w:w="5573" w:type="dxa"/>
+          </w:tcPr>
+          <w:p>
+            <w:pPr>
+              <w:cnfStyle w:val="000000100000" w:firstRow="0" w:lastRow="0" w:firstColumn="0" w:lastColumn="0" w:oddVBand="0" w:evenVBand="0" w:oddHBand="1" w:evenHBand="0" w:firstRowFirstColumn="0" w:firstRowLastColumn="0" w:lastRowFirstColumn="0" w:lastRowLastColumn="0"/>
+              <w:rPr>
+                <w:rFonts w:hint="eastAsia"/>
+              </w:rPr>
+            </w:pPr>
+            <w:r>
+              <w:rPr>
+                <w:i/>
+                <w:iCs/>
+              </w:rPr>
+              <w:t>multipart</w:t>
+            </w:r>
+            <w:r>
+              <w:t>("/updateUser.do"</w:t>
+            </w:r>
+            <w:proofErr w:type="gramStart"/>
+            <w:r>
+              <w:t>).file</w:t>
+            </w:r>
+            <w:proofErr w:type="gramEnd"/>
+            <w:r>
+              <w:t>(mockMultipartFile).param("userID","user").param("userName","name").param("passwordNew", (String) null).param("email","email").param("phone","phone")</w:t>
+            </w:r>
+          </w:p>
+        </w:tc>
+        <w:tc>
+          <w:tcPr>
+            <w:tcW w:w="2102" w:type="dxa"/>
+          </w:tcPr>
+          <w:p>
+            <w:pPr>
+              <w:cnfStyle w:val="000000100000" w:firstRow="0" w:lastRow="0" w:firstColumn="0" w:lastColumn="0" w:oddVBand="0" w:evenVBand="0" w:oddHBand="1" w:evenHBand="0" w:firstRowFirstColumn="0" w:firstRowLastColumn="0" w:lastRowFirstColumn="0" w:lastRowLastColumn="0"/>
+            </w:pPr>
+            <w:r>
+              <w:t>andExpect(</w:t>
+            </w:r>
+            <w:r>
+              <w:rPr>
+                <w:i/>
+                <w:iCs/>
+              </w:rPr>
+              <w:t>redirectedUrl</w:t>
+            </w:r>
+            <w:r>
+              <w:t>("user_info"))</w:t>
+            </w:r>
+          </w:p>
+          <w:p>
+            <w:pPr>
+              <w:cnfStyle w:val="000000100000" w:firstRow="0" w:lastRow="0" w:firstColumn="0" w:lastColumn="0" w:oddVBand="0" w:evenVBand="0" w:oddHBand="1" w:evenHBand="0" w:firstRowFirstColumn="0" w:firstRowLastColumn="0" w:lastRowFirstColumn="0" w:lastRowLastColumn="0"/>
+            </w:pPr>
+            <w:r>
+              <w:rPr>
+                <w:i/>
+                <w:iCs/>
+              </w:rPr>
+              <w:t>verify</w:t>
+            </w:r>
+            <w:r>
+              <w:t>(userService</w:t>
+            </w:r>
+            <w:proofErr w:type="gramStart"/>
+            <w:r>
+              <w:t>).findByUserID</w:t>
+            </w:r>
+            <w:proofErr w:type="gramEnd"/>
+            <w:r>
+              <w:t>(</w:t>
+            </w:r>
+            <w:r>
+              <w:rPr>
+                <w:i/>
+                <w:iCs/>
+              </w:rPr>
+              <w:t>anyString</w:t>
+            </w:r>
+            <w:r>
+              <w:t>());</w:t>
+            </w:r>
+            <w:r>
+              <w:br/>
+            </w:r>
+            <w:r>
+              <w:rPr>
+                <w:i/>
+                <w:iCs/>
+              </w:rPr>
+              <w:t>verify</w:t>
+            </w:r>
+            <w:r>
+              <w:t>(userService).updateUser(</w:t>
+            </w:r>
+            <w:r>
+              <w:rPr>
+                <w:i/>
+                <w:iCs/>
+              </w:rPr>
+              <w:t>any</w:t>
+            </w:r>
+            <w:r>
+              <w:t>());</w:t>
+            </w:r>
+          </w:p>
+          <w:p>
+            <w:pPr>
+              <w:cnfStyle w:val="000000100000" w:firstRow="0" w:lastRow="0" w:firstColumn="0" w:lastColumn="0" w:oddVBand="0" w:evenVBand="0" w:oddHBand="1" w:evenHBand="0" w:firstRowFirstColumn="0" w:firstRowLastColumn="0" w:lastRowFirstColumn="0" w:lastRowLastColumn="0"/>
+              <w:rPr>
+                <w:rFonts w:hint="eastAsia"/>
+              </w:rPr>
+            </w:pPr>
+            <w:r>
+              <w:rPr>
+                <w:rFonts w:hint="eastAsia"/>
+              </w:rPr>
+              <w:t>通过</w:t>
+            </w:r>
+          </w:p>
+        </w:tc>
+        <w:tc>
+          <w:tcPr>
+            <w:tcW w:w="316" w:type="dxa"/>
+          </w:tcPr>
+          <w:p>
+            <w:pPr>
+              <w:cnfStyle w:val="000000100000" w:firstRow="0" w:lastRow="0" w:firstColumn="0" w:lastColumn="0" w:oddVBand="0" w:evenVBand="0" w:oddHBand="1" w:evenHBand="0" w:firstRowFirstColumn="0" w:firstRowLastColumn="0" w:lastRowFirstColumn="0" w:lastRowLastColumn="0"/>
+            </w:pPr>
+          </w:p>
+        </w:tc>
+      </w:tr>
+    </w:tbl>
+    <w:p>
+      <w:pPr>
+        <w:rPr>
+          <w:rFonts w:hint="eastAsia"/>
+          <w:sz w:val="24"/>
+          <w:szCs w:val="24"/>
+        </w:rPr>
+      </w:pPr>
+      <w:bookmarkStart w:id="0" w:name="_GoBack"/>
+      <w:bookmarkEnd w:id="0"/>
+    </w:p>
+    <w:p>
+      <w:pPr>
+        <w:rPr>
+          <w:rFonts w:hint="eastAsia"/>
+          <w:sz w:val="24"/>
+          <w:szCs w:val="24"/>
+        </w:rPr>
+      </w:pPr>
+    </w:p>
+    <w:p>
+      <w:pPr>
+        <w:rPr>
+          <w:rFonts w:hint="eastAsia"/>
+          <w:sz w:val="24"/>
+          <w:szCs w:val="24"/>
+        </w:rPr>
+      </w:pPr>
+    </w:p>
+    <w:p>
+      <w:pPr>
+        <w:rPr>
+          <w:rFonts w:hint="eastAsia"/>
+          <w:sz w:val="24"/>
+          <w:szCs w:val="24"/>
+        </w:rPr>
+      </w:pPr>
+    </w:p>
+    <w:p>
+      <w:pPr>
+        <w:rPr>
+          <w:rFonts w:hint="eastAsia"/>
+          <w:sz w:val="24"/>
+          <w:szCs w:val="24"/>
         </w:rPr>
       </w:pPr>
     </w:p>
@@ -749,13 +3620,16 @@
     <w:rPrDefault>
       <w:rPr>
         <w:rFonts w:asciiTheme="minorHAnsi" w:eastAsiaTheme="minorEastAsia" w:hAnsiTheme="minorHAnsi" w:cstheme="minorBidi"/>
-        <w:kern w:val="2"/>
-        <w:sz w:val="21"/>
+        <w:sz w:val="22"/>
         <w:szCs w:val="22"/>
         <w:lang w:val="en-US" w:eastAsia="zh-CN" w:bidi="ar-SA"/>
       </w:rPr>
     </w:rPrDefault>
-    <w:pPrDefault/>
+    <w:pPrDefault>
+      <w:pPr>
+        <w:spacing w:after="200" w:line="276" w:lineRule="auto"/>
+      </w:pPr>
+    </w:pPrDefault>
   </w:docDefaults>
   <w:latentStyles w:defLockedState="0" w:defUIPriority="99" w:defSemiHidden="0" w:defUnhideWhenUsed="0" w:defQFormat="0" w:count="375">
     <w:lsdException w:name="Normal" w:uiPriority="0" w:qFormat="1"/>
@@ -1137,14 +4011,7 @@
   <w:style w:type="paragraph" w:default="1" w:styleId="a">
     <w:name w:val="Normal"/>
     <w:qFormat/>
-    <w:rsid w:val="00A92556"/>
-    <w:pPr>
-      <w:spacing w:after="200" w:line="276" w:lineRule="auto"/>
-    </w:pPr>
-    <w:rPr>
-      <w:kern w:val="0"/>
-      <w:sz w:val="22"/>
-    </w:rPr>
+    <w:rsid w:val="004347B4"/>
   </w:style>
   <w:style w:type="paragraph" w:styleId="1">
     <w:name w:val="heading 1"/>
@@ -1153,7 +4020,7 @@
     <w:link w:val="10"/>
     <w:uiPriority w:val="9"/>
     <w:qFormat/>
-    <w:rsid w:val="00A92556"/>
+    <w:rsid w:val="004347B4"/>
     <w:pPr>
       <w:keepNext/>
       <w:keepLines/>
@@ -1169,10 +4036,196 @@
       <w:szCs w:val="28"/>
     </w:rPr>
   </w:style>
+  <w:style w:type="paragraph" w:styleId="2">
+    <w:name w:val="heading 2"/>
+    <w:basedOn w:val="a"/>
+    <w:next w:val="a"/>
+    <w:link w:val="20"/>
+    <w:uiPriority w:val="9"/>
+    <w:unhideWhenUsed/>
+    <w:qFormat/>
+    <w:rsid w:val="004347B4"/>
+    <w:pPr>
+      <w:keepNext/>
+      <w:keepLines/>
+      <w:spacing w:before="200" w:after="0"/>
+      <w:outlineLvl w:val="1"/>
+    </w:pPr>
+    <w:rPr>
+      <w:rFonts w:asciiTheme="majorHAnsi" w:eastAsiaTheme="majorEastAsia" w:hAnsiTheme="majorHAnsi" w:cstheme="majorBidi"/>
+      <w:b/>
+      <w:bCs/>
+      <w:color w:val="4472C4" w:themeColor="accent1"/>
+      <w:sz w:val="26"/>
+      <w:szCs w:val="26"/>
+    </w:rPr>
+  </w:style>
+  <w:style w:type="paragraph" w:styleId="3">
+    <w:name w:val="heading 3"/>
+    <w:basedOn w:val="a"/>
+    <w:next w:val="a"/>
+    <w:link w:val="30"/>
+    <w:uiPriority w:val="9"/>
+    <w:semiHidden/>
+    <w:unhideWhenUsed/>
+    <w:qFormat/>
+    <w:rsid w:val="004347B4"/>
+    <w:pPr>
+      <w:keepNext/>
+      <w:keepLines/>
+      <w:spacing w:before="200" w:after="0"/>
+      <w:outlineLvl w:val="2"/>
+    </w:pPr>
+    <w:rPr>
+      <w:rFonts w:asciiTheme="majorHAnsi" w:eastAsiaTheme="majorEastAsia" w:hAnsiTheme="majorHAnsi" w:cstheme="majorBidi"/>
+      <w:b/>
+      <w:bCs/>
+      <w:color w:val="4472C4" w:themeColor="accent1"/>
+    </w:rPr>
+  </w:style>
+  <w:style w:type="paragraph" w:styleId="4">
+    <w:name w:val="heading 4"/>
+    <w:basedOn w:val="a"/>
+    <w:next w:val="a"/>
+    <w:link w:val="40"/>
+    <w:uiPriority w:val="9"/>
+    <w:semiHidden/>
+    <w:unhideWhenUsed/>
+    <w:qFormat/>
+    <w:rsid w:val="004347B4"/>
+    <w:pPr>
+      <w:keepNext/>
+      <w:keepLines/>
+      <w:spacing w:before="200" w:after="0"/>
+      <w:outlineLvl w:val="3"/>
+    </w:pPr>
+    <w:rPr>
+      <w:rFonts w:asciiTheme="majorHAnsi" w:eastAsiaTheme="majorEastAsia" w:hAnsiTheme="majorHAnsi" w:cstheme="majorBidi"/>
+      <w:b/>
+      <w:bCs/>
+      <w:i/>
+      <w:iCs/>
+      <w:color w:val="4472C4" w:themeColor="accent1"/>
+    </w:rPr>
+  </w:style>
+  <w:style w:type="paragraph" w:styleId="5">
+    <w:name w:val="heading 5"/>
+    <w:basedOn w:val="a"/>
+    <w:next w:val="a"/>
+    <w:link w:val="50"/>
+    <w:uiPriority w:val="9"/>
+    <w:semiHidden/>
+    <w:unhideWhenUsed/>
+    <w:qFormat/>
+    <w:rsid w:val="004347B4"/>
+    <w:pPr>
+      <w:keepNext/>
+      <w:keepLines/>
+      <w:spacing w:before="200" w:after="0"/>
+      <w:outlineLvl w:val="4"/>
+    </w:pPr>
+    <w:rPr>
+      <w:rFonts w:asciiTheme="majorHAnsi" w:eastAsiaTheme="majorEastAsia" w:hAnsiTheme="majorHAnsi" w:cstheme="majorBidi"/>
+      <w:color w:val="1F3763" w:themeColor="accent1" w:themeShade="7F"/>
+    </w:rPr>
+  </w:style>
+  <w:style w:type="paragraph" w:styleId="6">
+    <w:name w:val="heading 6"/>
+    <w:basedOn w:val="a"/>
+    <w:next w:val="a"/>
+    <w:link w:val="60"/>
+    <w:uiPriority w:val="9"/>
+    <w:semiHidden/>
+    <w:unhideWhenUsed/>
+    <w:qFormat/>
+    <w:rsid w:val="004347B4"/>
+    <w:pPr>
+      <w:keepNext/>
+      <w:keepLines/>
+      <w:spacing w:before="200" w:after="0"/>
+      <w:outlineLvl w:val="5"/>
+    </w:pPr>
+    <w:rPr>
+      <w:rFonts w:asciiTheme="majorHAnsi" w:eastAsiaTheme="majorEastAsia" w:hAnsiTheme="majorHAnsi" w:cstheme="majorBidi"/>
+      <w:i/>
+      <w:iCs/>
+      <w:color w:val="1F3763" w:themeColor="accent1" w:themeShade="7F"/>
+    </w:rPr>
+  </w:style>
+  <w:style w:type="paragraph" w:styleId="7">
+    <w:name w:val="heading 7"/>
+    <w:basedOn w:val="a"/>
+    <w:next w:val="a"/>
+    <w:link w:val="70"/>
+    <w:uiPriority w:val="9"/>
+    <w:semiHidden/>
+    <w:unhideWhenUsed/>
+    <w:qFormat/>
+    <w:rsid w:val="004347B4"/>
+    <w:pPr>
+      <w:keepNext/>
+      <w:keepLines/>
+      <w:spacing w:before="200" w:after="0"/>
+      <w:outlineLvl w:val="6"/>
+    </w:pPr>
+    <w:rPr>
+      <w:rFonts w:asciiTheme="majorHAnsi" w:eastAsiaTheme="majorEastAsia" w:hAnsiTheme="majorHAnsi" w:cstheme="majorBidi"/>
+      <w:i/>
+      <w:iCs/>
+      <w:color w:val="404040" w:themeColor="text1" w:themeTint="BF"/>
+    </w:rPr>
+  </w:style>
+  <w:style w:type="paragraph" w:styleId="8">
+    <w:name w:val="heading 8"/>
+    <w:basedOn w:val="a"/>
+    <w:next w:val="a"/>
+    <w:link w:val="80"/>
+    <w:uiPriority w:val="9"/>
+    <w:semiHidden/>
+    <w:unhideWhenUsed/>
+    <w:qFormat/>
+    <w:rsid w:val="004347B4"/>
+    <w:pPr>
+      <w:keepNext/>
+      <w:keepLines/>
+      <w:spacing w:before="200" w:after="0"/>
+      <w:outlineLvl w:val="7"/>
+    </w:pPr>
+    <w:rPr>
+      <w:rFonts w:asciiTheme="majorHAnsi" w:eastAsiaTheme="majorEastAsia" w:hAnsiTheme="majorHAnsi" w:cstheme="majorBidi"/>
+      <w:color w:val="4472C4" w:themeColor="accent1"/>
+      <w:sz w:val="20"/>
+      <w:szCs w:val="20"/>
+    </w:rPr>
+  </w:style>
+  <w:style w:type="paragraph" w:styleId="9">
+    <w:name w:val="heading 9"/>
+    <w:basedOn w:val="a"/>
+    <w:next w:val="a"/>
+    <w:link w:val="90"/>
+    <w:uiPriority w:val="9"/>
+    <w:semiHidden/>
+    <w:unhideWhenUsed/>
+    <w:qFormat/>
+    <w:rsid w:val="004347B4"/>
+    <w:pPr>
+      <w:keepNext/>
+      <w:keepLines/>
+      <w:spacing w:before="200" w:after="0"/>
+      <w:outlineLvl w:val="8"/>
+    </w:pPr>
+    <w:rPr>
+      <w:rFonts w:asciiTheme="majorHAnsi" w:eastAsiaTheme="majorEastAsia" w:hAnsiTheme="majorHAnsi" w:cstheme="majorBidi"/>
+      <w:i/>
+      <w:iCs/>
+      <w:color w:val="404040" w:themeColor="text1" w:themeTint="BF"/>
+      <w:sz w:val="20"/>
+      <w:szCs w:val="20"/>
+    </w:rPr>
+  </w:style>
   <w:style w:type="character" w:default="1" w:styleId="a0">
     <w:name w:val="Default Paragraph Font"/>
     <w:uiPriority w:val="1"/>
-    <w:semiHidden/>
     <w:unhideWhenUsed/>
   </w:style>
   <w:style w:type="table" w:default="1" w:styleId="a1">
@@ -1201,13 +4254,12 @@
     <w:basedOn w:val="a0"/>
     <w:link w:val="1"/>
     <w:uiPriority w:val="9"/>
-    <w:rsid w:val="00A92556"/>
+    <w:rsid w:val="004347B4"/>
     <w:rPr>
       <w:rFonts w:asciiTheme="majorHAnsi" w:eastAsiaTheme="majorEastAsia" w:hAnsiTheme="majorHAnsi" w:cstheme="majorBidi"/>
       <w:b/>
       <w:bCs/>
       <w:color w:val="2F5496" w:themeColor="accent1" w:themeShade="BF"/>
-      <w:kern w:val="0"/>
       <w:sz w:val="28"/>
       <w:szCs w:val="28"/>
     </w:rPr>
@@ -1217,10 +4269,6 @@
     <w:basedOn w:val="a1"/>
     <w:uiPriority w:val="49"/>
     <w:rsid w:val="00E4602A"/>
-    <w:rPr>
-      <w:kern w:val="0"/>
-      <w:sz w:val="22"/>
-    </w:rPr>
     <w:tblPr>
       <w:tblStyleRowBandSize w:val="1"/>
       <w:tblStyleColBandSize w:val="1"/>
@@ -1288,6 +4336,492 @@
         <w:shd w:val="clear" w:color="auto" w:fill="D9E2F3" w:themeFill="accent1" w:themeFillTint="33"/>
       </w:tcPr>
     </w:tblStylePr>
+  </w:style>
+  <w:style w:type="character" w:customStyle="1" w:styleId="20">
+    <w:name w:val="标题 2 字符"/>
+    <w:basedOn w:val="a0"/>
+    <w:link w:val="2"/>
+    <w:uiPriority w:val="9"/>
+    <w:rsid w:val="004347B4"/>
+    <w:rPr>
+      <w:rFonts w:asciiTheme="majorHAnsi" w:eastAsiaTheme="majorEastAsia" w:hAnsiTheme="majorHAnsi" w:cstheme="majorBidi"/>
+      <w:b/>
+      <w:bCs/>
+      <w:color w:val="4472C4" w:themeColor="accent1"/>
+      <w:sz w:val="26"/>
+      <w:szCs w:val="26"/>
+    </w:rPr>
+  </w:style>
+  <w:style w:type="character" w:customStyle="1" w:styleId="30">
+    <w:name w:val="标题 3 字符"/>
+    <w:basedOn w:val="a0"/>
+    <w:link w:val="3"/>
+    <w:uiPriority w:val="9"/>
+    <w:semiHidden/>
+    <w:rsid w:val="004347B4"/>
+    <w:rPr>
+      <w:rFonts w:asciiTheme="majorHAnsi" w:eastAsiaTheme="majorEastAsia" w:hAnsiTheme="majorHAnsi" w:cstheme="majorBidi"/>
+      <w:b/>
+      <w:bCs/>
+      <w:color w:val="4472C4" w:themeColor="accent1"/>
+    </w:rPr>
+  </w:style>
+  <w:style w:type="character" w:customStyle="1" w:styleId="40">
+    <w:name w:val="标题 4 字符"/>
+    <w:basedOn w:val="a0"/>
+    <w:link w:val="4"/>
+    <w:uiPriority w:val="9"/>
+    <w:semiHidden/>
+    <w:rsid w:val="004347B4"/>
+    <w:rPr>
+      <w:rFonts w:asciiTheme="majorHAnsi" w:eastAsiaTheme="majorEastAsia" w:hAnsiTheme="majorHAnsi" w:cstheme="majorBidi"/>
+      <w:b/>
+      <w:bCs/>
+      <w:i/>
+      <w:iCs/>
+      <w:color w:val="4472C4" w:themeColor="accent1"/>
+    </w:rPr>
+  </w:style>
+  <w:style w:type="character" w:customStyle="1" w:styleId="50">
+    <w:name w:val="标题 5 字符"/>
+    <w:basedOn w:val="a0"/>
+    <w:link w:val="5"/>
+    <w:uiPriority w:val="9"/>
+    <w:semiHidden/>
+    <w:rsid w:val="004347B4"/>
+    <w:rPr>
+      <w:rFonts w:asciiTheme="majorHAnsi" w:eastAsiaTheme="majorEastAsia" w:hAnsiTheme="majorHAnsi" w:cstheme="majorBidi"/>
+      <w:color w:val="1F3763" w:themeColor="accent1" w:themeShade="7F"/>
+    </w:rPr>
+  </w:style>
+  <w:style w:type="character" w:customStyle="1" w:styleId="60">
+    <w:name w:val="标题 6 字符"/>
+    <w:basedOn w:val="a0"/>
+    <w:link w:val="6"/>
+    <w:uiPriority w:val="9"/>
+    <w:semiHidden/>
+    <w:rsid w:val="004347B4"/>
+    <w:rPr>
+      <w:rFonts w:asciiTheme="majorHAnsi" w:eastAsiaTheme="majorEastAsia" w:hAnsiTheme="majorHAnsi" w:cstheme="majorBidi"/>
+      <w:i/>
+      <w:iCs/>
+      <w:color w:val="1F3763" w:themeColor="accent1" w:themeShade="7F"/>
+    </w:rPr>
+  </w:style>
+  <w:style w:type="character" w:customStyle="1" w:styleId="70">
+    <w:name w:val="标题 7 字符"/>
+    <w:basedOn w:val="a0"/>
+    <w:link w:val="7"/>
+    <w:uiPriority w:val="9"/>
+    <w:semiHidden/>
+    <w:rsid w:val="004347B4"/>
+    <w:rPr>
+      <w:rFonts w:asciiTheme="majorHAnsi" w:eastAsiaTheme="majorEastAsia" w:hAnsiTheme="majorHAnsi" w:cstheme="majorBidi"/>
+      <w:i/>
+      <w:iCs/>
+      <w:color w:val="404040" w:themeColor="text1" w:themeTint="BF"/>
+    </w:rPr>
+  </w:style>
+  <w:style w:type="character" w:customStyle="1" w:styleId="80">
+    <w:name w:val="标题 8 字符"/>
+    <w:basedOn w:val="a0"/>
+    <w:link w:val="8"/>
+    <w:uiPriority w:val="9"/>
+    <w:semiHidden/>
+    <w:rsid w:val="004347B4"/>
+    <w:rPr>
+      <w:rFonts w:asciiTheme="majorHAnsi" w:eastAsiaTheme="majorEastAsia" w:hAnsiTheme="majorHAnsi" w:cstheme="majorBidi"/>
+      <w:color w:val="4472C4" w:themeColor="accent1"/>
+      <w:sz w:val="20"/>
+      <w:szCs w:val="20"/>
+    </w:rPr>
+  </w:style>
+  <w:style w:type="character" w:customStyle="1" w:styleId="90">
+    <w:name w:val="标题 9 字符"/>
+    <w:basedOn w:val="a0"/>
+    <w:link w:val="9"/>
+    <w:uiPriority w:val="9"/>
+    <w:semiHidden/>
+    <w:rsid w:val="004347B4"/>
+    <w:rPr>
+      <w:rFonts w:asciiTheme="majorHAnsi" w:eastAsiaTheme="majorEastAsia" w:hAnsiTheme="majorHAnsi" w:cstheme="majorBidi"/>
+      <w:i/>
+      <w:iCs/>
+      <w:color w:val="404040" w:themeColor="text1" w:themeTint="BF"/>
+      <w:sz w:val="20"/>
+      <w:szCs w:val="20"/>
+    </w:rPr>
+  </w:style>
+  <w:style w:type="paragraph" w:styleId="a3">
+    <w:name w:val="caption"/>
+    <w:basedOn w:val="a"/>
+    <w:next w:val="a"/>
+    <w:uiPriority w:val="35"/>
+    <w:semiHidden/>
+    <w:unhideWhenUsed/>
+    <w:qFormat/>
+    <w:rsid w:val="004347B4"/>
+    <w:pPr>
+      <w:spacing w:line="240" w:lineRule="auto"/>
+    </w:pPr>
+    <w:rPr>
+      <w:b/>
+      <w:bCs/>
+      <w:color w:val="4472C4" w:themeColor="accent1"/>
+      <w:sz w:val="18"/>
+      <w:szCs w:val="18"/>
+    </w:rPr>
+  </w:style>
+  <w:style w:type="paragraph" w:styleId="a4">
+    <w:name w:val="Title"/>
+    <w:basedOn w:val="a"/>
+    <w:next w:val="a"/>
+    <w:link w:val="a5"/>
+    <w:uiPriority w:val="10"/>
+    <w:qFormat/>
+    <w:rsid w:val="004347B4"/>
+    <w:pPr>
+      <w:pBdr>
+        <w:bottom w:val="single" w:sz="8" w:space="4" w:color="4472C4" w:themeColor="accent1"/>
+      </w:pBdr>
+      <w:spacing w:after="300" w:line="240" w:lineRule="auto"/>
+      <w:contextualSpacing/>
+    </w:pPr>
+    <w:rPr>
+      <w:rFonts w:asciiTheme="majorHAnsi" w:eastAsiaTheme="majorEastAsia" w:hAnsiTheme="majorHAnsi" w:cstheme="majorBidi"/>
+      <w:color w:val="323E4F" w:themeColor="text2" w:themeShade="BF"/>
+      <w:spacing w:val="5"/>
+      <w:sz w:val="52"/>
+      <w:szCs w:val="52"/>
+    </w:rPr>
+  </w:style>
+  <w:style w:type="character" w:customStyle="1" w:styleId="a5">
+    <w:name w:val="标题 字符"/>
+    <w:basedOn w:val="a0"/>
+    <w:link w:val="a4"/>
+    <w:uiPriority w:val="10"/>
+    <w:rsid w:val="004347B4"/>
+    <w:rPr>
+      <w:rFonts w:asciiTheme="majorHAnsi" w:eastAsiaTheme="majorEastAsia" w:hAnsiTheme="majorHAnsi" w:cstheme="majorBidi"/>
+      <w:color w:val="323E4F" w:themeColor="text2" w:themeShade="BF"/>
+      <w:spacing w:val="5"/>
+      <w:sz w:val="52"/>
+      <w:szCs w:val="52"/>
+    </w:rPr>
+  </w:style>
+  <w:style w:type="paragraph" w:styleId="a6">
+    <w:name w:val="Subtitle"/>
+    <w:basedOn w:val="a"/>
+    <w:next w:val="a"/>
+    <w:link w:val="a7"/>
+    <w:uiPriority w:val="11"/>
+    <w:qFormat/>
+    <w:rsid w:val="004347B4"/>
+    <w:pPr>
+      <w:numPr>
+        <w:ilvl w:val="1"/>
+      </w:numPr>
+    </w:pPr>
+    <w:rPr>
+      <w:rFonts w:asciiTheme="majorHAnsi" w:eastAsiaTheme="majorEastAsia" w:hAnsiTheme="majorHAnsi" w:cstheme="majorBidi"/>
+      <w:i/>
+      <w:iCs/>
+      <w:color w:val="4472C4" w:themeColor="accent1"/>
+      <w:spacing w:val="15"/>
+      <w:sz w:val="24"/>
+      <w:szCs w:val="24"/>
+    </w:rPr>
+  </w:style>
+  <w:style w:type="character" w:customStyle="1" w:styleId="a7">
+    <w:name w:val="副标题 字符"/>
+    <w:basedOn w:val="a0"/>
+    <w:link w:val="a6"/>
+    <w:uiPriority w:val="11"/>
+    <w:rsid w:val="004347B4"/>
+    <w:rPr>
+      <w:rFonts w:asciiTheme="majorHAnsi" w:eastAsiaTheme="majorEastAsia" w:hAnsiTheme="majorHAnsi" w:cstheme="majorBidi"/>
+      <w:i/>
+      <w:iCs/>
+      <w:color w:val="4472C4" w:themeColor="accent1"/>
+      <w:spacing w:val="15"/>
+      <w:sz w:val="24"/>
+      <w:szCs w:val="24"/>
+    </w:rPr>
+  </w:style>
+  <w:style w:type="character" w:styleId="a8">
+    <w:name w:val="Strong"/>
+    <w:basedOn w:val="a0"/>
+    <w:uiPriority w:val="22"/>
+    <w:qFormat/>
+    <w:rsid w:val="004347B4"/>
+    <w:rPr>
+      <w:b/>
+      <w:bCs/>
+    </w:rPr>
+  </w:style>
+  <w:style w:type="character" w:styleId="a9">
+    <w:name w:val="Emphasis"/>
+    <w:basedOn w:val="a0"/>
+    <w:uiPriority w:val="20"/>
+    <w:qFormat/>
+    <w:rsid w:val="004347B4"/>
+    <w:rPr>
+      <w:i/>
+      <w:iCs/>
+    </w:rPr>
+  </w:style>
+  <w:style w:type="paragraph" w:styleId="aa">
+    <w:name w:val="No Spacing"/>
+    <w:uiPriority w:val="1"/>
+    <w:qFormat/>
+    <w:rsid w:val="004347B4"/>
+    <w:pPr>
+      <w:spacing w:after="0" w:line="240" w:lineRule="auto"/>
+    </w:pPr>
+  </w:style>
+  <w:style w:type="paragraph" w:styleId="ab">
+    <w:name w:val="Quote"/>
+    <w:basedOn w:val="a"/>
+    <w:next w:val="a"/>
+    <w:link w:val="ac"/>
+    <w:uiPriority w:val="29"/>
+    <w:qFormat/>
+    <w:rsid w:val="004347B4"/>
+    <w:rPr>
+      <w:i/>
+      <w:iCs/>
+      <w:color w:val="000000" w:themeColor="text1"/>
+    </w:rPr>
+  </w:style>
+  <w:style w:type="character" w:customStyle="1" w:styleId="ac">
+    <w:name w:val="引用 字符"/>
+    <w:basedOn w:val="a0"/>
+    <w:link w:val="ab"/>
+    <w:uiPriority w:val="29"/>
+    <w:rsid w:val="004347B4"/>
+    <w:rPr>
+      <w:i/>
+      <w:iCs/>
+      <w:color w:val="000000" w:themeColor="text1"/>
+    </w:rPr>
+  </w:style>
+  <w:style w:type="paragraph" w:styleId="ad">
+    <w:name w:val="Intense Quote"/>
+    <w:basedOn w:val="a"/>
+    <w:next w:val="a"/>
+    <w:link w:val="ae"/>
+    <w:uiPriority w:val="30"/>
+    <w:qFormat/>
+    <w:rsid w:val="004347B4"/>
+    <w:pPr>
+      <w:pBdr>
+        <w:bottom w:val="single" w:sz="4" w:space="4" w:color="4472C4" w:themeColor="accent1"/>
+      </w:pBdr>
+      <w:spacing w:before="200" w:after="280"/>
+      <w:ind w:left="936" w:right="936"/>
+    </w:pPr>
+    <w:rPr>
+      <w:b/>
+      <w:bCs/>
+      <w:i/>
+      <w:iCs/>
+      <w:color w:val="4472C4" w:themeColor="accent1"/>
+    </w:rPr>
+  </w:style>
+  <w:style w:type="character" w:customStyle="1" w:styleId="ae">
+    <w:name w:val="明显引用 字符"/>
+    <w:basedOn w:val="a0"/>
+    <w:link w:val="ad"/>
+    <w:uiPriority w:val="30"/>
+    <w:rsid w:val="004347B4"/>
+    <w:rPr>
+      <w:b/>
+      <w:bCs/>
+      <w:i/>
+      <w:iCs/>
+      <w:color w:val="4472C4" w:themeColor="accent1"/>
+    </w:rPr>
+  </w:style>
+  <w:style w:type="character" w:styleId="af">
+    <w:name w:val="Subtle Emphasis"/>
+    <w:basedOn w:val="a0"/>
+    <w:uiPriority w:val="19"/>
+    <w:qFormat/>
+    <w:rsid w:val="004347B4"/>
+    <w:rPr>
+      <w:i/>
+      <w:iCs/>
+      <w:color w:val="808080" w:themeColor="text1" w:themeTint="7F"/>
+    </w:rPr>
+  </w:style>
+  <w:style w:type="character" w:styleId="af0">
+    <w:name w:val="Intense Emphasis"/>
+    <w:basedOn w:val="a0"/>
+    <w:uiPriority w:val="21"/>
+    <w:qFormat/>
+    <w:rsid w:val="004347B4"/>
+    <w:rPr>
+      <w:b/>
+      <w:bCs/>
+      <w:i/>
+      <w:iCs/>
+      <w:color w:val="4472C4" w:themeColor="accent1"/>
+    </w:rPr>
+  </w:style>
+  <w:style w:type="character" w:styleId="af1">
+    <w:name w:val="Subtle Reference"/>
+    <w:basedOn w:val="a0"/>
+    <w:uiPriority w:val="31"/>
+    <w:qFormat/>
+    <w:rsid w:val="004347B4"/>
+    <w:rPr>
+      <w:smallCaps/>
+      <w:color w:val="ED7D31" w:themeColor="accent2"/>
+      <w:u w:val="single"/>
+    </w:rPr>
+  </w:style>
+  <w:style w:type="character" w:styleId="af2">
+    <w:name w:val="Intense Reference"/>
+    <w:basedOn w:val="a0"/>
+    <w:uiPriority w:val="32"/>
+    <w:qFormat/>
+    <w:rsid w:val="004347B4"/>
+    <w:rPr>
+      <w:b/>
+      <w:bCs/>
+      <w:smallCaps/>
+      <w:color w:val="ED7D31" w:themeColor="accent2"/>
+      <w:spacing w:val="5"/>
+      <w:u w:val="single"/>
+    </w:rPr>
+  </w:style>
+  <w:style w:type="character" w:styleId="af3">
+    <w:name w:val="Book Title"/>
+    <w:basedOn w:val="a0"/>
+    <w:uiPriority w:val="33"/>
+    <w:qFormat/>
+    <w:rsid w:val="004347B4"/>
+    <w:rPr>
+      <w:b/>
+      <w:bCs/>
+      <w:smallCaps/>
+      <w:spacing w:val="5"/>
+    </w:rPr>
+  </w:style>
+  <w:style w:type="paragraph" w:styleId="TOC">
+    <w:name w:val="TOC Heading"/>
+    <w:basedOn w:val="1"/>
+    <w:next w:val="a"/>
+    <w:uiPriority w:val="39"/>
+    <w:semiHidden/>
+    <w:unhideWhenUsed/>
+    <w:qFormat/>
+    <w:rsid w:val="004347B4"/>
+    <w:pPr>
+      <w:outlineLvl w:val="9"/>
+    </w:pPr>
+  </w:style>
+  <w:style w:type="table" w:styleId="2-1">
+    <w:name w:val="Grid Table 2 Accent 1"/>
+    <w:basedOn w:val="a1"/>
+    <w:uiPriority w:val="47"/>
+    <w:rsid w:val="00CB3B76"/>
+    <w:pPr>
+      <w:spacing w:after="0" w:line="240" w:lineRule="auto"/>
+    </w:pPr>
+    <w:tblPr>
+      <w:tblStyleRowBandSize w:val="1"/>
+      <w:tblStyleColBandSize w:val="1"/>
+      <w:tblBorders>
+        <w:top w:val="single" w:sz="2" w:space="0" w:color="8EAADB" w:themeColor="accent1" w:themeTint="99"/>
+        <w:bottom w:val="single" w:sz="2" w:space="0" w:color="8EAADB" w:themeColor="accent1" w:themeTint="99"/>
+        <w:insideH w:val="single" w:sz="2" w:space="0" w:color="8EAADB" w:themeColor="accent1" w:themeTint="99"/>
+        <w:insideV w:val="single" w:sz="2" w:space="0" w:color="8EAADB" w:themeColor="accent1" w:themeTint="99"/>
+      </w:tblBorders>
+    </w:tblPr>
+    <w:tblStylePr w:type="firstRow">
+      <w:rPr>
+        <w:b/>
+        <w:bCs/>
+      </w:rPr>
+      <w:tblPr/>
+      <w:tcPr>
+        <w:tcBorders>
+          <w:top w:val="nil"/>
+          <w:bottom w:val="single" w:sz="12" w:space="0" w:color="8EAADB" w:themeColor="accent1" w:themeTint="99"/>
+          <w:insideH w:val="nil"/>
+          <w:insideV w:val="nil"/>
+        </w:tcBorders>
+        <w:shd w:val="clear" w:color="auto" w:fill="FFFFFF" w:themeFill="background1"/>
+      </w:tcPr>
+    </w:tblStylePr>
+    <w:tblStylePr w:type="lastRow">
+      <w:rPr>
+        <w:b/>
+        <w:bCs/>
+      </w:rPr>
+      <w:tblPr/>
+      <w:tcPr>
+        <w:tcBorders>
+          <w:top w:val="double" w:sz="2" w:space="0" w:color="8EAADB" w:themeColor="accent1" w:themeTint="99"/>
+          <w:bottom w:val="nil"/>
+          <w:insideH w:val="nil"/>
+          <w:insideV w:val="nil"/>
+        </w:tcBorders>
+        <w:shd w:val="clear" w:color="auto" w:fill="FFFFFF" w:themeFill="background1"/>
+      </w:tcPr>
+    </w:tblStylePr>
+    <w:tblStylePr w:type="firstCol">
+      <w:rPr>
+        <w:b/>
+        <w:bCs/>
+      </w:rPr>
+    </w:tblStylePr>
+    <w:tblStylePr w:type="lastCol">
+      <w:rPr>
+        <w:b/>
+        <w:bCs/>
+      </w:rPr>
+    </w:tblStylePr>
+    <w:tblStylePr w:type="band1Vert">
+      <w:tblPr/>
+      <w:tcPr>
+        <w:shd w:val="clear" w:color="auto" w:fill="D9E2F3" w:themeFill="accent1" w:themeFillTint="33"/>
+      </w:tcPr>
+    </w:tblStylePr>
+    <w:tblStylePr w:type="band1Horz">
+      <w:tblPr/>
+      <w:tcPr>
+        <w:shd w:val="clear" w:color="auto" w:fill="D9E2F3" w:themeFill="accent1" w:themeFillTint="33"/>
+      </w:tcPr>
+    </w:tblStylePr>
+  </w:style>
+  <w:style w:type="paragraph" w:styleId="HTML">
+    <w:name w:val="HTML Preformatted"/>
+    <w:basedOn w:val="a"/>
+    <w:link w:val="HTML0"/>
+    <w:uiPriority w:val="99"/>
+    <w:semiHidden/>
+    <w:unhideWhenUsed/>
+    <w:rsid w:val="00D93C99"/>
+    <w:rPr>
+      <w:rFonts w:ascii="Courier New" w:hAnsi="Courier New" w:cs="Courier New"/>
+      <w:sz w:val="20"/>
+      <w:szCs w:val="20"/>
+    </w:rPr>
+  </w:style>
+  <w:style w:type="character" w:customStyle="1" w:styleId="HTML0">
+    <w:name w:val="HTML 预设格式 字符"/>
+    <w:basedOn w:val="a0"/>
+    <w:link w:val="HTML"/>
+    <w:uiPriority w:val="99"/>
+    <w:semiHidden/>
+    <w:rsid w:val="00D93C99"/>
+    <w:rPr>
+      <w:rFonts w:ascii="Courier New" w:hAnsi="Courier New" w:cs="Courier New"/>
+      <w:sz w:val="20"/>
+      <w:szCs w:val="20"/>
+    </w:rPr>
   </w:style>
 </w:styles>
 </file>

</xml_diff>

<commit_message>
add MessageControllerTest and part of its report
modify UserControllerTest and its report
</commit_message>
<xml_diff>
--- a/report/单元测试/UserController类测试报告.docx
+++ b/report/单元测试/UserController类测试报告.docx
@@ -302,6 +302,12 @@
               <w:t>正确响应</w:t>
             </w:r>
             <w:proofErr w:type="gramEnd"/>
+            <w:r>
+              <w:rPr>
+                <w:rFonts w:hint="eastAsia"/>
+              </w:rPr>
+              <w:t>并返回正确的页面</w:t>
+            </w:r>
           </w:p>
         </w:tc>
       </w:tr>
@@ -366,6 +372,12 @@
               <w:t>正确响应</w:t>
             </w:r>
             <w:proofErr w:type="gramEnd"/>
+            <w:r>
+              <w:rPr>
+                <w:rFonts w:hint="eastAsia"/>
+              </w:rPr>
+              <w:t>并返回正确的页面</w:t>
+            </w:r>
           </w:p>
         </w:tc>
       </w:tr>
@@ -736,13 +748,7 @@
               <w:rPr>
                 <w:rFonts w:hint="eastAsia"/>
               </w:rPr>
-              <w:t>并</w:t>
-            </w:r>
-            <w:r>
-              <w:rPr>
-                <w:rFonts w:hint="eastAsia"/>
-              </w:rPr>
-              <w:t>对数据进行正确的处理，最后返回到正确的界面</w:t>
+              <w:t>并对数据进行正确的处理，最后返回到正确的界面</w:t>
             </w:r>
           </w:p>
         </w:tc>
@@ -802,9 +808,6 @@
           <w:p>
             <w:pPr>
               <w:cnfStyle w:val="000000000000" w:firstRow="0" w:lastRow="0" w:firstColumn="0" w:lastColumn="0" w:oddVBand="0" w:evenVBand="0" w:oddHBand="0" w:evenHBand="0" w:firstRowFirstColumn="0" w:firstRowLastColumn="0" w:lastRowFirstColumn="0" w:lastRowLastColumn="0"/>
-              <w:rPr>
-                <w:rFonts w:hint="eastAsia"/>
-              </w:rPr>
             </w:pPr>
             <w:r>
               <w:rPr>
@@ -980,11 +983,11 @@
         <w:tblLook w:val="04A0" w:firstRow="1" w:lastRow="0" w:firstColumn="1" w:lastColumn="0" w:noHBand="0" w:noVBand="1"/>
       </w:tblPr>
       <w:tblGrid>
-        <w:gridCol w:w="564"/>
-        <w:gridCol w:w="2252"/>
-        <w:gridCol w:w="1773"/>
-        <w:gridCol w:w="3100"/>
-        <w:gridCol w:w="617"/>
+        <w:gridCol w:w="421"/>
+        <w:gridCol w:w="2113"/>
+        <w:gridCol w:w="1441"/>
+        <w:gridCol w:w="3910"/>
+        <w:gridCol w:w="421"/>
       </w:tblGrid>
       <w:tr>
         <w:trPr>
@@ -1011,9 +1014,6 @@
           <w:p>
             <w:pPr>
               <w:cnfStyle w:val="100000000000" w:firstRow="1" w:lastRow="0" w:firstColumn="0" w:lastColumn="0" w:oddVBand="0" w:evenVBand="0" w:oddHBand="0" w:evenHBand="0" w:firstRowFirstColumn="0" w:firstRowLastColumn="0" w:lastRowFirstColumn="0" w:lastRowLastColumn="0"/>
-              <w:rPr>
-                <w:rFonts w:hint="eastAsia"/>
-              </w:rPr>
             </w:pPr>
             <w:r>
               <w:rPr>
@@ -1098,7 +1098,6 @@
             <w:pPr>
               <w:cnfStyle w:val="000000100000" w:firstRow="0" w:lastRow="0" w:firstColumn="0" w:lastColumn="0" w:oddVBand="0" w:evenVBand="0" w:oddHBand="1" w:evenHBand="0" w:firstRowFirstColumn="0" w:firstRowLastColumn="0" w:lastRowFirstColumn="0" w:lastRowLastColumn="0"/>
               <w:rPr>
-                <w:rFonts w:hint="eastAsia"/>
                 <w:i/>
                 <w:iCs/>
               </w:rPr>
@@ -1164,6 +1163,30 @@
             </w:r>
             <w:r>
               <w:t>(status().isOk())</w:t>
+            </w:r>
+            <w:r>
+              <w:rPr>
+                <w:rFonts w:hint="eastAsia"/>
+              </w:rPr>
+              <w:t>通过</w:t>
+            </w:r>
+          </w:p>
+          <w:p>
+            <w:pPr>
+              <w:cnfStyle w:val="000000100000" w:firstRow="0" w:lastRow="0" w:firstColumn="0" w:lastColumn="0" w:oddVBand="0" w:evenVBand="0" w:oddHBand="1" w:evenHBand="0" w:firstRowFirstColumn="0" w:firstRowLastColumn="0" w:lastRowFirstColumn="0" w:lastRowLastColumn="0"/>
+              <w:rPr>
+                <w:rFonts w:hint="eastAsia"/>
+              </w:rPr>
+            </w:pPr>
+            <w:r>
+              <w:rPr>
+                <w:i/>
+                <w:iCs/>
+              </w:rPr>
+              <w:t>assertEquals</w:t>
+            </w:r>
+            <w:r>
+              <w:t>(mv.getViewName(),"signup");</w:t>
             </w:r>
             <w:r>
               <w:rPr>
@@ -1260,11 +1283,11 @@
         <w:tblLook w:val="04A0" w:firstRow="1" w:lastRow="0" w:firstColumn="1" w:lastColumn="0" w:noHBand="0" w:noVBand="1"/>
       </w:tblPr>
       <w:tblGrid>
-        <w:gridCol w:w="605"/>
+        <w:gridCol w:w="446"/>
         <w:gridCol w:w="1999"/>
-        <w:gridCol w:w="1759"/>
-        <w:gridCol w:w="3268"/>
-        <w:gridCol w:w="675"/>
+        <w:gridCol w:w="1391"/>
+        <w:gridCol w:w="4020"/>
+        <w:gridCol w:w="450"/>
       </w:tblGrid>
       <w:tr>
         <w:trPr>
@@ -1291,9 +1314,6 @@
           <w:p>
             <w:pPr>
               <w:cnfStyle w:val="100000000000" w:firstRow="1" w:lastRow="0" w:firstColumn="0" w:lastColumn="0" w:oddVBand="0" w:evenVBand="0" w:oddHBand="0" w:evenHBand="0" w:firstRowFirstColumn="0" w:firstRowLastColumn="0" w:lastRowFirstColumn="0" w:lastRowLastColumn="0"/>
-              <w:rPr>
-                <w:rFonts w:hint="eastAsia"/>
-              </w:rPr>
             </w:pPr>
             <w:r>
               <w:rPr>
@@ -1378,7 +1398,6 @@
             <w:pPr>
               <w:cnfStyle w:val="000000100000" w:firstRow="0" w:lastRow="0" w:firstColumn="0" w:lastColumn="0" w:oddVBand="0" w:evenVBand="0" w:oddHBand="1" w:evenHBand="0" w:firstRowFirstColumn="0" w:firstRowLastColumn="0" w:lastRowFirstColumn="0" w:lastRowLastColumn="0"/>
               <w:rPr>
-                <w:rFonts w:hint="eastAsia"/>
                 <w:i/>
                 <w:iCs/>
               </w:rPr>
@@ -1444,6 +1463,30 @@
             </w:r>
             <w:r>
               <w:t>(status().isOk())</w:t>
+            </w:r>
+            <w:r>
+              <w:rPr>
+                <w:rFonts w:hint="eastAsia"/>
+              </w:rPr>
+              <w:t>通过</w:t>
+            </w:r>
+          </w:p>
+          <w:p>
+            <w:pPr>
+              <w:cnfStyle w:val="000000100000" w:firstRow="0" w:lastRow="0" w:firstColumn="0" w:lastColumn="0" w:oddVBand="0" w:evenVBand="0" w:oddHBand="1" w:evenHBand="0" w:firstRowFirstColumn="0" w:firstRowLastColumn="0" w:lastRowFirstColumn="0" w:lastRowLastColumn="0"/>
+              <w:rPr>
+                <w:rFonts w:hint="eastAsia"/>
+              </w:rPr>
+            </w:pPr>
+            <w:r>
+              <w:rPr>
+                <w:i/>
+                <w:iCs/>
+              </w:rPr>
+              <w:t>assertEquals</w:t>
+            </w:r>
+            <w:r>
+              <w:t>(mv.getViewName(),"login");</w:t>
             </w:r>
             <w:r>
               <w:rPr>
@@ -1503,7 +1546,16 @@
           <w:sz w:val="24"/>
           <w:szCs w:val="24"/>
         </w:rPr>
-        <w:t>String login(String userID, String password, HttpServletRequest request)</w:t>
+        <w:t>String login(String u</w:t>
+      </w:r>
+      <w:bookmarkStart w:id="0" w:name="_GoBack"/>
+      <w:bookmarkEnd w:id="0"/>
+      <w:r>
+        <w:rPr>
+          <w:sz w:val="24"/>
+          <w:szCs w:val="24"/>
+        </w:rPr>
+        <w:t>serID, String password, HttpServletRequest request)</w:t>
       </w:r>
       <w:r>
         <w:rPr>
@@ -1581,6 +1633,7 @@
           <w:sz w:val="24"/>
           <w:szCs w:val="24"/>
         </w:rPr>
+        <w:lastRenderedPageBreak/>
         <w:tab/>
       </w:r>
       <w:r>
@@ -1630,9 +1683,6 @@
           <w:p>
             <w:pPr>
               <w:cnfStyle w:val="100000000000" w:firstRow="1" w:lastRow="0" w:firstColumn="0" w:lastColumn="0" w:oddVBand="0" w:evenVBand="0" w:oddHBand="0" w:evenHBand="0" w:firstRowFirstColumn="0" w:firstRowLastColumn="0" w:lastRowFirstColumn="0" w:lastRowLastColumn="0"/>
-              <w:rPr>
-                <w:rFonts w:hint="eastAsia"/>
-              </w:rPr>
             </w:pPr>
             <w:r>
               <w:rPr>
@@ -1686,14 +1736,7 @@
               <w:rPr>
                 <w:rFonts w:hint="eastAsia"/>
               </w:rPr>
-              <w:t>执行</w:t>
-            </w:r>
-            <w:r>
-              <w:rPr>
-                <w:rFonts w:hint="eastAsia"/>
-              </w:rPr>
-              <w:lastRenderedPageBreak/>
-              <w:t>结果</w:t>
+              <w:t>执行结果</w:t>
             </w:r>
           </w:p>
         </w:tc>
@@ -1712,7 +1755,6 @@
               <w:rPr>
                 <w:rFonts w:hint="eastAsia"/>
               </w:rPr>
-              <w:lastRenderedPageBreak/>
               <w:t>1</w:t>
             </w:r>
           </w:p>
@@ -1725,7 +1767,6 @@
             <w:pPr>
               <w:cnfStyle w:val="000000100000" w:firstRow="0" w:lastRow="0" w:firstColumn="0" w:lastColumn="0" w:oddVBand="0" w:evenVBand="0" w:oddHBand="1" w:evenHBand="0" w:firstRowFirstColumn="0" w:firstRowLastColumn="0" w:lastRowFirstColumn="0" w:lastRowLastColumn="0"/>
               <w:rPr>
-                <w:rFonts w:hint="eastAsia"/>
                 <w:i/>
                 <w:iCs/>
               </w:rPr>
@@ -2529,6 +2570,7 @@
         <w:rPr>
           <w:rFonts w:hint="eastAsia"/>
         </w:rPr>
+        <w:lastRenderedPageBreak/>
         <w:t>2.4、Unit_</w:t>
       </w:r>
       <w:r>
@@ -2587,7 +2629,6 @@
           <w:sz w:val="24"/>
           <w:szCs w:val="24"/>
         </w:rPr>
-        <w:lastRenderedPageBreak/>
         <w:tab/>
       </w:r>
       <w:r>
@@ -2668,9 +2709,6 @@
           <w:p>
             <w:pPr>
               <w:cnfStyle w:val="100000000000" w:firstRow="1" w:lastRow="0" w:firstColumn="0" w:lastColumn="0" w:oddVBand="0" w:evenVBand="0" w:oddHBand="0" w:evenHBand="0" w:firstRowFirstColumn="0" w:firstRowLastColumn="0" w:lastRowFirstColumn="0" w:lastRowLastColumn="0"/>
-              <w:rPr>
-                <w:rFonts w:hint="eastAsia"/>
-              </w:rPr>
             </w:pPr>
             <w:r>
               <w:rPr>
@@ -3081,6 +3119,7 @@
               <w:rPr>
                 <w:rFonts w:hint="eastAsia"/>
               </w:rPr>
+              <w:lastRenderedPageBreak/>
               <w:t>序号</w:t>
             </w:r>
           </w:p>
@@ -3092,9 +3131,6 @@
           <w:p>
             <w:pPr>
               <w:cnfStyle w:val="100000000000" w:firstRow="1" w:lastRow="0" w:firstColumn="0" w:lastColumn="0" w:oddVBand="0" w:evenVBand="0" w:oddHBand="0" w:evenHBand="0" w:firstRowFirstColumn="0" w:firstRowLastColumn="0" w:lastRowFirstColumn="0" w:lastRowLastColumn="0"/>
-              <w:rPr>
-                <w:rFonts w:hint="eastAsia"/>
-              </w:rPr>
             </w:pPr>
             <w:r>
               <w:rPr>
@@ -3179,7 +3215,6 @@
             <w:pPr>
               <w:cnfStyle w:val="000000100000" w:firstRow="0" w:lastRow="0" w:firstColumn="0" w:lastColumn="0" w:oddVBand="0" w:evenVBand="0" w:oddHBand="1" w:evenHBand="0" w:firstRowFirstColumn="0" w:firstRowLastColumn="0" w:lastRowFirstColumn="0" w:lastRowLastColumn="0"/>
               <w:rPr>
-                <w:rFonts w:hint="eastAsia"/>
                 <w:i/>
                 <w:iCs/>
               </w:rPr>
@@ -3283,7 +3318,6 @@
         <w:rPr>
           <w:rFonts w:hint="eastAsia"/>
         </w:rPr>
-        <w:lastRenderedPageBreak/>
         <w:t>2.6、Unit_</w:t>
       </w:r>
       <w:r>
@@ -3456,9 +3490,6 @@
           <w:p>
             <w:pPr>
               <w:cnfStyle w:val="100000000000" w:firstRow="1" w:lastRow="0" w:firstColumn="0" w:lastColumn="0" w:oddVBand="0" w:evenVBand="0" w:oddHBand="0" w:evenHBand="0" w:firstRowFirstColumn="0" w:firstRowLastColumn="0" w:lastRowFirstColumn="0" w:lastRowLastColumn="0"/>
-              <w:rPr>
-                <w:rFonts w:hint="eastAsia"/>
-              </w:rPr>
             </w:pPr>
             <w:r>
               <w:rPr>
@@ -3772,6 +3803,7 @@
           <w:sz w:val="24"/>
           <w:szCs w:val="24"/>
         </w:rPr>
+        <w:lastRenderedPageBreak/>
         <w:tab/>
       </w:r>
       <w:r>
@@ -3828,7 +3860,6 @@
               <w:rPr>
                 <w:rFonts w:hint="eastAsia"/>
               </w:rPr>
-              <w:lastRenderedPageBreak/>
               <w:t>序号</w:t>
             </w:r>
           </w:p>
@@ -3840,9 +3871,6 @@
           <w:p>
             <w:pPr>
               <w:cnfStyle w:val="100000000000" w:firstRow="1" w:lastRow="0" w:firstColumn="0" w:lastColumn="0" w:oddVBand="0" w:evenVBand="0" w:oddHBand="0" w:evenHBand="0" w:firstRowFirstColumn="0" w:firstRowLastColumn="0" w:lastRowFirstColumn="0" w:lastRowLastColumn="0"/>
-              <w:rPr>
-                <w:rFonts w:hint="eastAsia"/>
-              </w:rPr>
             </w:pPr>
             <w:r>
               <w:rPr>
@@ -4114,11 +4142,6 @@
             <w:tcW w:w="328" w:type="dxa"/>
           </w:tcPr>
           <w:p>
-            <w:pPr>
-              <w:rPr>
-                <w:rFonts w:hint="eastAsia"/>
-              </w:rPr>
-            </w:pPr>
             <w:r>
               <w:rPr>
                 <w:rFonts w:hint="eastAsia"/>
@@ -4229,7 +4252,6 @@
             <w:pPr>
               <w:cnfStyle w:val="000000000000" w:firstRow="0" w:lastRow="0" w:firstColumn="0" w:lastColumn="0" w:oddVBand="0" w:evenVBand="0" w:oddHBand="0" w:evenHBand="0" w:firstRowFirstColumn="0" w:firstRowLastColumn="0" w:lastRowFirstColumn="0" w:lastRowLastColumn="0"/>
               <w:rPr>
-                <w:rFonts w:hint="eastAsia"/>
                 <w:i/>
                 <w:iCs/>
               </w:rPr>
@@ -4347,11 +4369,6 @@
             <w:tcW w:w="328" w:type="dxa"/>
           </w:tcPr>
           <w:p>
-            <w:pPr>
-              <w:rPr>
-                <w:rFonts w:hint="eastAsia"/>
-              </w:rPr>
-            </w:pPr>
             <w:r>
               <w:rPr>
                 <w:rFonts w:hint="eastAsia"/>
@@ -4414,7 +4431,6 @@
             <w:pPr>
               <w:cnfStyle w:val="000000100000" w:firstRow="0" w:lastRow="0" w:firstColumn="0" w:lastColumn="0" w:oddVBand="0" w:evenVBand="0" w:oddHBand="1" w:evenHBand="0" w:firstRowFirstColumn="0" w:firstRowLastColumn="0" w:lastRowFirstColumn="0" w:lastRowLastColumn="0"/>
               <w:rPr>
-                <w:rFonts w:hint="eastAsia"/>
                 <w:i/>
                 <w:iCs/>
               </w:rPr>
@@ -4568,11 +4584,6 @@
             <w:tcW w:w="328" w:type="dxa"/>
           </w:tcPr>
           <w:p>
-            <w:pPr>
-              <w:rPr>
-                <w:rFonts w:hint="eastAsia"/>
-              </w:rPr>
-            </w:pPr>
             <w:r>
               <w:rPr>
                 <w:rFonts w:hint="eastAsia"/>
@@ -4635,16 +4646,16 @@
             <w:pPr>
               <w:cnfStyle w:val="000000000000" w:firstRow="0" w:lastRow="0" w:firstColumn="0" w:lastColumn="0" w:oddVBand="0" w:evenVBand="0" w:oddHBand="0" w:evenHBand="0" w:firstRowFirstColumn="0" w:firstRowLastColumn="0" w:lastRowFirstColumn="0" w:lastRowLastColumn="0"/>
               <w:rPr>
-                <w:rFonts w:hint="eastAsia"/>
-                <w:i/>
-                <w:iCs/>
-              </w:rPr>
-            </w:pPr>
-            <w:r>
-              <w:rPr>
-                <w:i/>
-                <w:iCs/>
-              </w:rPr>
+                <w:i/>
+                <w:iCs/>
+              </w:rPr>
+            </w:pPr>
+            <w:r>
+              <w:rPr>
+                <w:i/>
+                <w:iCs/>
+              </w:rPr>
+              <w:lastRenderedPageBreak/>
               <w:t>multipart("/updateUser.do"</w:t>
             </w:r>
             <w:proofErr w:type="gramStart"/>
@@ -4669,6 +4680,13 @@
                 <w:iCs/>
               </w:rPr>
               <w:br/>
+            </w:r>
+            <w:r>
+              <w:rPr>
+                <w:i/>
+                <w:iCs/>
+              </w:rPr>
+              <w:lastRenderedPageBreak/>
               <w:t xml:space="preserve">        .param("passwordNew", (String) null)</w:t>
             </w:r>
             <w:r>
@@ -4690,6 +4708,7 @@
               <w:cnfStyle w:val="000000000000" w:firstRow="0" w:lastRow="0" w:firstColumn="0" w:lastColumn="0" w:oddVBand="0" w:evenVBand="0" w:oddHBand="0" w:evenHBand="0" w:firstRowFirstColumn="0" w:firstRowLastColumn="0" w:lastRowFirstColumn="0" w:lastRowLastColumn="0"/>
             </w:pPr>
             <w:r>
+              <w:lastRenderedPageBreak/>
               <w:t>andExpect(</w:t>
             </w:r>
             <w:r>
@@ -4712,6 +4731,7 @@
                 <w:i/>
                 <w:iCs/>
               </w:rPr>
+              <w:lastRenderedPageBreak/>
               <w:t>verify</w:t>
             </w:r>
             <w:r>
@@ -4792,16 +4812,10 @@
             <w:tcW w:w="328" w:type="dxa"/>
           </w:tcPr>
           <w:p>
-            <w:pPr>
-              <w:rPr>
-                <w:rFonts w:hint="eastAsia"/>
-              </w:rPr>
-            </w:pPr>
-            <w:r>
-              <w:rPr>
-                <w:rFonts w:hint="eastAsia"/>
-              </w:rPr>
-              <w:lastRenderedPageBreak/>
+            <w:r>
+              <w:rPr>
+                <w:rFonts w:hint="eastAsia"/>
+              </w:rPr>
               <w:t>5</w:t>
             </w:r>
           </w:p>
@@ -4860,7 +4874,6 @@
             <w:pPr>
               <w:cnfStyle w:val="000000100000" w:firstRow="0" w:lastRow="0" w:firstColumn="0" w:lastColumn="0" w:oddVBand="0" w:evenVBand="0" w:oddHBand="1" w:evenHBand="0" w:firstRowFirstColumn="0" w:firstRowLastColumn="0" w:lastRowFirstColumn="0" w:lastRowLastColumn="0"/>
               <w:rPr>
-                <w:rFonts w:hint="eastAsia"/>
                 <w:i/>
                 <w:iCs/>
               </w:rPr>
@@ -5014,11 +5027,6 @@
             <w:tcW w:w="328" w:type="dxa"/>
           </w:tcPr>
           <w:p>
-            <w:pPr>
-              <w:rPr>
-                <w:rFonts w:hint="eastAsia"/>
-              </w:rPr>
-            </w:pPr>
             <w:r>
               <w:rPr>
                 <w:rFonts w:hint="eastAsia"/>
@@ -5081,7 +5089,6 @@
             <w:pPr>
               <w:cnfStyle w:val="000000000000" w:firstRow="0" w:lastRow="0" w:firstColumn="0" w:lastColumn="0" w:oddVBand="0" w:evenVBand="0" w:oddHBand="0" w:evenHBand="0" w:firstRowFirstColumn="0" w:firstRowLastColumn="0" w:lastRowFirstColumn="0" w:lastRowLastColumn="0"/>
               <w:rPr>
-                <w:rFonts w:hint="eastAsia"/>
                 <w:i/>
                 <w:iCs/>
               </w:rPr>
@@ -5331,25 +5338,7 @@
           <w:sz w:val="24"/>
           <w:szCs w:val="24"/>
         </w:rPr>
-        <w:t>真、条件二</w:t>
-      </w:r>
-      <w:proofErr w:type="gramStart"/>
-      <w:r>
-        <w:rPr>
-          <w:rFonts w:hint="eastAsia"/>
-          <w:sz w:val="24"/>
-          <w:szCs w:val="24"/>
-        </w:rPr>
-        <w:t>真</w:t>
-      </w:r>
-      <w:proofErr w:type="gramEnd"/>
-      <w:r>
-        <w:rPr>
-          <w:rFonts w:hint="eastAsia"/>
-          <w:sz w:val="24"/>
-          <w:szCs w:val="24"/>
-        </w:rPr>
-        <w:t>和条件三假</w:t>
+        <w:t>真、条件二真和条件三假</w:t>
       </w:r>
     </w:p>
     <w:p>
@@ -5372,31 +5361,7 @@
           <w:sz w:val="24"/>
           <w:szCs w:val="24"/>
         </w:rPr>
-        <w:t>用例</w:t>
-      </w:r>
-      <w:r>
-        <w:rPr>
-          <w:rFonts w:hint="eastAsia"/>
-          <w:sz w:val="24"/>
-          <w:szCs w:val="24"/>
-        </w:rPr>
-        <w:t>4</w:t>
-      </w:r>
-      <w:r>
-        <w:rPr>
-          <w:rFonts w:hint="eastAsia"/>
-          <w:sz w:val="24"/>
-          <w:szCs w:val="24"/>
-        </w:rPr>
-        <w:t>覆盖条件一假、条件二假和条件三</w:t>
-      </w:r>
-      <w:r>
-        <w:rPr>
-          <w:rFonts w:hint="eastAsia"/>
-          <w:sz w:val="24"/>
-          <w:szCs w:val="24"/>
-        </w:rPr>
-        <w:t>真</w:t>
+        <w:t>用例4覆盖条件一假、条件二假和条件三真</w:t>
       </w:r>
     </w:p>
     <w:p>
@@ -5419,23 +5384,7 @@
           <w:sz w:val="24"/>
           <w:szCs w:val="24"/>
         </w:rPr>
-        <w:t>用例</w:t>
-      </w:r>
-      <w:r>
-        <w:rPr>
-          <w:rFonts w:hint="eastAsia"/>
-          <w:sz w:val="24"/>
-          <w:szCs w:val="24"/>
-        </w:rPr>
-        <w:t>5</w:t>
-      </w:r>
-      <w:r>
-        <w:rPr>
-          <w:rFonts w:hint="eastAsia"/>
-          <w:sz w:val="24"/>
-          <w:szCs w:val="24"/>
-        </w:rPr>
-        <w:t>覆盖条件</w:t>
+        <w:t>用例5覆盖条件</w:t>
       </w:r>
       <w:proofErr w:type="gramStart"/>
       <w:r>
@@ -5453,15 +5402,7 @@
           <w:sz w:val="24"/>
           <w:szCs w:val="24"/>
         </w:rPr>
-        <w:t>真、条件二假和条件三</w:t>
-      </w:r>
-      <w:r>
-        <w:rPr>
-          <w:rFonts w:hint="eastAsia"/>
-          <w:sz w:val="24"/>
-          <w:szCs w:val="24"/>
-        </w:rPr>
-        <w:t>真</w:t>
+        <w:t>真、条件二假和条件三真</w:t>
       </w:r>
     </w:p>
     <w:p>
@@ -5484,23 +5425,7 @@
           <w:sz w:val="24"/>
           <w:szCs w:val="24"/>
         </w:rPr>
-        <w:t>用例</w:t>
-      </w:r>
-      <w:r>
-        <w:rPr>
-          <w:rFonts w:hint="eastAsia"/>
-          <w:sz w:val="24"/>
-          <w:szCs w:val="24"/>
-        </w:rPr>
-        <w:t>6</w:t>
-      </w:r>
-      <w:r>
-        <w:rPr>
-          <w:rFonts w:hint="eastAsia"/>
-          <w:sz w:val="24"/>
-          <w:szCs w:val="24"/>
-        </w:rPr>
-        <w:t>覆盖条件</w:t>
+        <w:t>用例6覆盖条件</w:t>
       </w:r>
       <w:proofErr w:type="gramStart"/>
       <w:r>
@@ -5518,39 +5443,12 @@
           <w:sz w:val="24"/>
           <w:szCs w:val="24"/>
         </w:rPr>
-        <w:t>真、条件二</w:t>
-      </w:r>
-      <w:proofErr w:type="gramStart"/>
-      <w:r>
-        <w:rPr>
-          <w:rFonts w:hint="eastAsia"/>
-          <w:sz w:val="24"/>
-          <w:szCs w:val="24"/>
-        </w:rPr>
-        <w:t>真</w:t>
-      </w:r>
-      <w:proofErr w:type="gramEnd"/>
-      <w:r>
-        <w:rPr>
-          <w:rFonts w:hint="eastAsia"/>
-          <w:sz w:val="24"/>
-          <w:szCs w:val="24"/>
-        </w:rPr>
-        <w:t>和条件三</w:t>
-      </w:r>
-      <w:r>
-        <w:rPr>
-          <w:rFonts w:hint="eastAsia"/>
-          <w:sz w:val="24"/>
-          <w:szCs w:val="24"/>
-        </w:rPr>
-        <w:t>真</w:t>
+        <w:t>真、条件二真和条件三真</w:t>
       </w:r>
     </w:p>
     <w:p>
       <w:pPr>
         <w:rPr>
-          <w:rFonts w:hint="eastAsia"/>
           <w:sz w:val="24"/>
           <w:szCs w:val="24"/>
         </w:rPr>
@@ -5608,19 +5506,8 @@
         <w:rPr>
           <w:rFonts w:hint="eastAsia"/>
         </w:rPr>
-        <w:t>2.</w:t>
-      </w:r>
-      <w:r>
-        <w:rPr>
-          <w:rFonts w:hint="eastAsia"/>
-        </w:rPr>
-        <w:t>8</w:t>
-      </w:r>
-      <w:r>
-        <w:rPr>
-          <w:rFonts w:hint="eastAsia"/>
-        </w:rPr>
-        <w:t>、Unit_</w:t>
+        <w:lastRenderedPageBreak/>
+        <w:t>2.8、Unit_</w:t>
       </w:r>
       <w:r>
         <w:t>002_Fuction_00</w:t>
@@ -5682,7 +5569,6 @@
           <w:sz w:val="24"/>
           <w:szCs w:val="24"/>
         </w:rPr>
-        <w:lastRenderedPageBreak/>
         <w:tab/>
       </w:r>
       <w:r>
@@ -5691,31 +5577,7 @@
           <w:sz w:val="24"/>
           <w:szCs w:val="24"/>
         </w:rPr>
-        <w:t>该方法收到前端传来的use</w:t>
-      </w:r>
-      <w:r>
-        <w:rPr>
-          <w:rFonts w:hint="eastAsia"/>
-          <w:sz w:val="24"/>
-          <w:szCs w:val="24"/>
-        </w:rPr>
-        <w:t>rID</w:t>
-      </w:r>
-      <w:r>
-        <w:rPr>
-          <w:rFonts w:hint="eastAsia"/>
-          <w:sz w:val="24"/>
-          <w:szCs w:val="24"/>
-        </w:rPr>
-        <w:t>、</w:t>
-      </w:r>
-      <w:r>
-        <w:rPr>
-          <w:rFonts w:hint="eastAsia"/>
-          <w:sz w:val="24"/>
-          <w:szCs w:val="24"/>
-        </w:rPr>
-        <w:t>password，通过调用userService函数获取正确的password进行比对，返回比对的结果。</w:t>
+        <w:t>该方法收到前端传来的userID、password，通过调用userService函数获取正确的password进行比对，返回比对的结果。</w:t>
       </w:r>
     </w:p>
     <w:p>
@@ -5779,9 +5641,6 @@
           <w:p>
             <w:pPr>
               <w:cnfStyle w:val="100000000000" w:firstRow="1" w:lastRow="0" w:firstColumn="0" w:lastColumn="0" w:oddVBand="0" w:evenVBand="0" w:oddHBand="0" w:evenHBand="0" w:firstRowFirstColumn="0" w:firstRowLastColumn="0" w:lastRowFirstColumn="0" w:lastRowLastColumn="0"/>
-              <w:rPr>
-                <w:rFonts w:hint="eastAsia"/>
-              </w:rPr>
             </w:pPr>
             <w:r>
               <w:rPr>
@@ -5819,13 +5678,7 @@
               <w:rPr>
                 <w:rFonts w:hint="eastAsia"/>
               </w:rPr>
-              <w:t>预期</w:t>
-            </w:r>
-            <w:r>
-              <w:rPr>
-                <w:rFonts w:hint="eastAsia"/>
-              </w:rPr>
-              <w:t>结果</w:t>
+              <w:t>预期结果</w:t>
             </w:r>
           </w:p>
         </w:tc>
@@ -5974,9 +5827,6 @@
           <w:p>
             <w:pPr>
               <w:cnfStyle w:val="000000100000" w:firstRow="0" w:lastRow="0" w:firstColumn="0" w:lastColumn="0" w:oddVBand="0" w:evenVBand="0" w:oddHBand="1" w:evenHBand="0" w:firstRowFirstColumn="0" w:firstRowLastColumn="0" w:lastRowFirstColumn="0" w:lastRowLastColumn="0"/>
-              <w:rPr>
-                <w:rFonts w:hint="eastAsia"/>
-              </w:rPr>
             </w:pPr>
             <w:r>
               <w:t>andExpect(</w:t>
@@ -6017,11 +5867,6 @@
             <w:tcW w:w="357" w:type="dxa"/>
           </w:tcPr>
           <w:p>
-            <w:pPr>
-              <w:rPr>
-                <w:rFonts w:hint="eastAsia"/>
-              </w:rPr>
-            </w:pPr>
             <w:r>
               <w:rPr>
                 <w:rFonts w:hint="eastAsia"/>
@@ -6084,7 +5929,6 @@
             <w:pPr>
               <w:cnfStyle w:val="000000000000" w:firstRow="0" w:lastRow="0" w:firstColumn="0" w:lastColumn="0" w:oddVBand="0" w:evenVBand="0" w:oddHBand="0" w:evenHBand="0" w:firstRowFirstColumn="0" w:firstRowLastColumn="0" w:lastRowFirstColumn="0" w:lastRowLastColumn="0"/>
               <w:rPr>
-                <w:rFonts w:hint="eastAsia"/>
                 <w:i/>
                 <w:iCs/>
               </w:rPr>
@@ -6335,6 +6179,7 @@
           <w:sz w:val="24"/>
           <w:szCs w:val="24"/>
         </w:rPr>
+        <w:lastRenderedPageBreak/>
         <w:tab/>
       </w:r>
       <w:r>
@@ -6396,7 +6241,6 @@
               <w:rPr>
                 <w:rFonts w:hint="eastAsia"/>
               </w:rPr>
-              <w:lastRenderedPageBreak/>
               <w:t>序号</w:t>
             </w:r>
           </w:p>
@@ -6408,9 +6252,6 @@
           <w:p>
             <w:pPr>
               <w:cnfStyle w:val="100000000000" w:firstRow="1" w:lastRow="0" w:firstColumn="0" w:lastColumn="0" w:oddVBand="0" w:evenVBand="0" w:oddHBand="0" w:evenHBand="0" w:firstRowFirstColumn="0" w:firstRowLastColumn="0" w:lastRowFirstColumn="0" w:lastRowLastColumn="0"/>
-              <w:rPr>
-                <w:rFonts w:hint="eastAsia"/>
-              </w:rPr>
             </w:pPr>
             <w:r>
               <w:rPr>
@@ -6495,7 +6336,6 @@
             <w:pPr>
               <w:cnfStyle w:val="000000100000" w:firstRow="0" w:lastRow="0" w:firstColumn="0" w:lastColumn="0" w:oddVBand="0" w:evenVBand="0" w:oddHBand="1" w:evenHBand="0" w:firstRowFirstColumn="0" w:firstRowLastColumn="0" w:lastRowFirstColumn="0" w:lastRowLastColumn="0"/>
               <w:rPr>
-                <w:rFonts w:hint="eastAsia"/>
                 <w:i/>
                 <w:iCs/>
               </w:rPr>
@@ -6532,9 +6372,6 @@
           <w:p>
             <w:pPr>
               <w:cnfStyle w:val="000000100000" w:firstRow="0" w:lastRow="0" w:firstColumn="0" w:lastColumn="0" w:oddVBand="0" w:evenVBand="0" w:oddHBand="1" w:evenHBand="0" w:firstRowFirstColumn="0" w:firstRowLastColumn="0" w:lastRowFirstColumn="0" w:lastRowLastColumn="0"/>
-              <w:rPr>
-                <w:rFonts w:hint="eastAsia"/>
-              </w:rPr>
             </w:pPr>
             <w:r>
               <w:rPr>
@@ -6563,9 +6400,6 @@
           <w:p>
             <w:pPr>
               <w:cnfStyle w:val="000000100000" w:firstRow="0" w:lastRow="0" w:firstColumn="0" w:lastColumn="0" w:oddVBand="0" w:evenVBand="0" w:oddHBand="1" w:evenHBand="0" w:firstRowFirstColumn="0" w:firstRowLastColumn="0" w:lastRowFirstColumn="0" w:lastRowLastColumn="0"/>
-              <w:rPr>
-                <w:rFonts w:hint="eastAsia"/>
-              </w:rPr>
             </w:pPr>
             <w:r>
               <w:t>andExpect(</w:t>
@@ -6614,7 +6448,6 @@
     <w:p>
       <w:pPr>
         <w:rPr>
-          <w:rFonts w:hint="eastAsia"/>
           <w:sz w:val="24"/>
           <w:szCs w:val="24"/>
         </w:rPr>
@@ -6631,7 +6464,6 @@
     <w:p>
       <w:pPr>
         <w:rPr>
-          <w:rFonts w:hint="eastAsia"/>
           <w:sz w:val="24"/>
           <w:szCs w:val="24"/>
         </w:rPr>
@@ -6726,7 +6558,6 @@
     <w:p>
       <w:pPr>
         <w:rPr>
-          <w:rFonts w:hint="eastAsia"/>
           <w:sz w:val="24"/>
           <w:szCs w:val="24"/>
         </w:rPr>
@@ -6751,6 +6582,7 @@
         <w:rPr>
           <w:noProof/>
         </w:rPr>
+        <w:lastRenderedPageBreak/>
         <w:drawing>
           <wp:inline distT="0" distB="0" distL="0" distR="0" wp14:anchorId="3307E685" wp14:editId="51234F56">
             <wp:extent cx="2743200" cy="1000125"/>
@@ -6796,7 +6628,6 @@
         <w:rPr>
           <w:rFonts w:hint="eastAsia"/>
         </w:rPr>
-        <w:lastRenderedPageBreak/>
         <w:t>四、</w:t>
       </w:r>
       <w:r>
@@ -6888,7 +6719,6 @@
     <w:p>
       <w:pPr>
         <w:rPr>
-          <w:rFonts w:hint="eastAsia"/>
           <w:sz w:val="24"/>
           <w:szCs w:val="24"/>
         </w:rPr>
@@ -6953,9 +6783,6 @@
     <w:p>
       <w:pPr>
         <w:pStyle w:val="1"/>
-        <w:rPr>
-          <w:rFonts w:hint="eastAsia"/>
-        </w:rPr>
       </w:pPr>
       <w:r>
         <w:rPr>
@@ -7185,7 +7012,6 @@
     <w:p>
       <w:pPr>
         <w:rPr>
-          <w:rFonts w:hint="eastAsia"/>
           <w:sz w:val="24"/>
           <w:szCs w:val="24"/>
         </w:rPr>
@@ -7205,8 +7031,6 @@
         </w:rPr>
         <w:t>由上述信息可得知，测试对于UserController类的方法覆盖度（Method）达到了100%，对语句覆盖度（Line）也达到了100%，并且修复后所有测试用例均执行成功，经测试经理评审，该单元通过了单元测试。</w:t>
       </w:r>
-      <w:bookmarkStart w:id="0" w:name="_GoBack"/>
-      <w:bookmarkEnd w:id="0"/>
     </w:p>
     <w:sectPr>
       <w:pgSz w:w="11906" w:h="16838"/>

</xml_diff>